<commit_message>
MEDIUM / Replacing model slot by receiver in EditionActions(work in progress)
</commit_message>
<xml_diff>
--- a/docxconnector-test-rc/src/main/resources/TestResourceCenter/ExampleLibrary.docx
+++ b/docxconnector-test-rc/src/main/resources/TestResourceCenter/ExampleLibrary.docx
@@ -1,27 +1,33 @@
 
 <file path=word/document.xml><?xml version="1.0" encoding="utf-8"?>
-<w:document xmlns:wpc="http://schemas.microsoft.com/office/word/2010/wordprocessingCanvas" xmlns:mo="http://schemas.microsoft.com/office/mac/office/2008/main" xmlns:mc="http://schemas.openxmlformats.org/markup-compatibility/2006" xmlns:mv="urn:schemas-microsoft-com:mac:vml" xmlns:o="urn:schemas-microsoft-com:office:office" xmlns:r="http://schemas.openxmlformats.org/officeDocument/2006/relationships" xmlns:m="http://schemas.openxmlformats.org/officeDocument/2006/math" xmlns:v="urn:schemas-microsoft-com:vml" xmlns:wp14="http://schemas.microsoft.com/office/word/2010/wordprocessingDrawing" xmlns:wp="http://schemas.openxmlformats.org/drawingml/2006/wordprocessingDrawing" xmlns:w10="urn:schemas-microsoft-com:office:word" xmlns:w="http://schemas.openxmlformats.org/wordprocessingml/2006/main" xmlns:w14="http://schemas.microsoft.com/office/word/2010/wordml" xmlns:wpg="http://schemas.microsoft.com/office/word/2010/wordprocessingGroup" xmlns:wpi="http://schemas.microsoft.com/office/word/2010/wordprocessingInk" xmlns:wne="http://schemas.microsoft.com/office/word/2006/wordml" xmlns:wps="http://schemas.microsoft.com/office/word/2010/wordprocessingShape" mc:Ignorable="w14 wp14">
+<w:document xmlns:w="http://schemas.openxmlformats.org/wordprocessingml/2006/main" xmlns:r="http://schemas.openxmlformats.org/officeDocument/2006/relationships" xmlns:m="http://schemas.openxmlformats.org/officeDocument/2006/math" xmlns:w14="http://schemas.microsoft.com/office/word/2010/wordml" xmlns:wp="http://schemas.openxmlformats.org/drawingml/2006/wordprocessingDrawing" xmlns:a="http://schemas.openxmlformats.org/drawingml/2006/main" xmlns:w15="http://schemas.microsoft.com/office/word/2012/wordml" xmlns:mc="http://schemas.openxmlformats.org/markup-compatibility/2006" xmlns:ns9="http://schemas.openxmlformats.org/schemaLibrary/2006/main" xmlns:wne="http://schemas.microsoft.com/office/word/2006/wordml" xmlns:c="http://schemas.openxmlformats.org/drawingml/2006/chart" xmlns:ns12="http://schemas.openxmlformats.org/drawingml/2006/chartDrawing" xmlns:dgm="http://schemas.openxmlformats.org/drawingml/2006/diagram" xmlns:pic="http://schemas.openxmlformats.org/drawingml/2006/picture" xmlns:xdr="http://schemas.openxmlformats.org/drawingml/2006/spreadsheetDrawing" xmlns:dsp="http://schemas.microsoft.com/office/drawing/2008/diagram" xmlns:ns17="urn:schemas-microsoft-com:office:excel" xmlns:o="urn:schemas-microsoft-com:office:office" xmlns:v="urn:schemas-microsoft-com:vml" xmlns:w10="urn:schemas-microsoft-com:office:word" xmlns:ns21="urn:schemas-microsoft-com:office:powerpoint" xmlns:ns23="http://schemas.microsoft.com/office/2006/coverPageProps" xmlns:odx="http://opendope.org/xpaths" xmlns:odc="http://opendope.org/conditions" xmlns:odq="http://opendope.org/questions" xmlns:oda="http://opendope.org/answers" xmlns:odi="http://opendope.org/components" xmlns:odgm="http://opendope.org/SmartArt/DataHierarchy" xmlns:b="http://schemas.openxmlformats.org/officeDocument/2006/bibliography" xmlns:wp14="http://schemas.microsoft.com/office/word/2010/wordprocessingDrawing" xmlns:ns32="http://schemas.openxmlformats.org/drawingml/2006/compatibility" xmlns:ns33="http://schemas.openxmlformats.org/drawingml/2006/lockedCanvas" mc:Ignorable="w14 wp14">
   <w:body>
     <w:p>
       <w:pPr>
         <w:pStyle w:val="Titre"/>
       </w:pPr>
+      <w:bookmarkStart w:name="FLX3D518BAF" w:id="8023212684592756833"/>
       <w:r>
         <w:t>My library</w:t>
       </w:r>
+      <w:bookmarkEnd w:id="8023212684592756833"/>
     </w:p>
     <w:p>
+      <w:bookmarkStart w:name="FLXF178377" w:id="-8192373595256501437"/>
       <w:r>
         <w:t>A short description on this document</w:t>
       </w:r>
+      <w:bookmarkEnd w:id="-8192373595256501437"/>
     </w:p>
     <w:p>
       <w:pPr>
         <w:pStyle w:val="Titre1"/>
       </w:pPr>
+      <w:bookmarkStart w:name="FLX520AEBFC" w:id="-9024642844605965629"/>
       <w:r>
         <w:t>Introduction to this document</w:t>
       </w:r>
+      <w:bookmarkEnd w:id="-9024642844605965629"/>
     </w:p>
     <w:p>
       <w:pPr>
@@ -30,6 +36,7 @@
           <w:bCs/>
         </w:rPr>
       </w:pPr>
+      <w:bookmarkStart w:name="FLX4565B83C" w:id="6521507061228424646"/>
       <w:proofErr w:type="spellStart"/>
       <w:r>
         <w:t>Lorem</w:t>
@@ -455,16 +462,20 @@
       <w:r>
         <w:t>.</w:t>
       </w:r>
+      <w:bookmarkEnd w:id="6521507061228424646"/>
     </w:p>
     <w:p>
       <w:pPr>
         <w:pStyle w:val="Titre1"/>
       </w:pPr>
+      <w:bookmarkStart w:name="FLX344ACD8A" w:id="-3056025220940497843"/>
       <w:r>
         <w:t>Books actually in the library</w:t>
       </w:r>
+      <w:bookmarkEnd w:id="-3056025220940497843"/>
     </w:p>
     <w:p>
+      <w:bookmarkStart w:name="FLX7ACDF45D" w:id="7563512080667078860"/>
       <w:proofErr w:type="spellStart"/>
       <w:r>
         <w:t>Lorem</w:t>
@@ -890,11 +901,13 @@
       <w:r>
         <w:t>.</w:t>
       </w:r>
+      <w:bookmarkEnd w:id="7563512080667078860"/>
     </w:p>
     <w:p>
       <w:pPr>
         <w:pStyle w:val="Titre2"/>
       </w:pPr>
+      <w:bookmarkStart w:name="FLX13B390B0" w:id="6632113410547890249"/>
       <w:r>
         <w:t xml:space="preserve">Les </w:t>
       </w:r>
@@ -902,11 +915,13 @@
       <w:r>
         <w:t>misérables</w:t>
       </w:r>
-      <w:bookmarkStart w:id="0" w:name="_GoBack"/>
+      <w:bookmarkStart w:name="_GoBack" w:id="0"/>
       <w:bookmarkEnd w:id="0"/>
       <w:proofErr w:type="spellEnd"/>
+      <w:bookmarkEnd w:id="6632113410547890249"/>
     </w:p>
     <w:p>
+      <w:bookmarkStart w:name="FLX2314008D" w:id="-6827515780284963910"/>
       <w:r>
         <w:rPr>
           <w:b/>
@@ -916,8 +931,10 @@
       <w:r>
         <w:t>: Victor Hugo</w:t>
       </w:r>
+      <w:bookmarkEnd w:id="-6827515780284963910"/>
     </w:p>
     <w:p>
+      <w:bookmarkStart w:name="FLX465323BA" w:id="-8263868842089438975"/>
       <w:r>
         <w:rPr>
           <w:b/>
@@ -932,8 +949,10 @@
         <w:t>Dunod</w:t>
       </w:r>
       <w:proofErr w:type="spellEnd"/>
+      <w:bookmarkEnd w:id="-8263868842089438975"/>
     </w:p>
     <w:p>
+      <w:bookmarkStart w:name="FLX658FCE2D" w:id="6957543070973133199"/>
       <w:r>
         <w:rPr>
           <w:b/>
@@ -943,6 +962,7 @@
       <w:r>
         <w:t>: Roman</w:t>
       </w:r>
+      <w:bookmarkEnd w:id="6957543070973133199"/>
     </w:p>
     <w:p>
       <w:pPr>
@@ -950,6 +970,7 @@
           <w:lang w:val="fr-FR"/>
         </w:rPr>
       </w:pPr>
+      <w:bookmarkStart w:name="FLX1B44E5FC" w:id="-2075163453056553309"/>
       <w:r>
         <w:rPr>
           <w:lang w:val="fr-FR"/>
@@ -1016,6 +1037,7 @@
         </w:rPr>
         <w:t>.</w:t>
       </w:r>
+      <w:bookmarkEnd w:id="-2075163453056553309"/>
     </w:p>
     <w:p>
       <w:pPr>
@@ -1023,16 +1045,21 @@
           <w:lang w:val="fr-FR"/>
         </w:rPr>
       </w:pPr>
+      <w:bookmarkStart w:name="FLX63872413" w:id="-1015825304160803318"/>
+      <w:bookmarkEnd w:id="-1015825304160803318"/>
     </w:p>
     <w:p>
       <w:pPr>
         <w:pStyle w:val="Titre1"/>
       </w:pPr>
+      <w:bookmarkStart w:name="FLX1F6F159C" w:id="-3802147578526544697"/>
       <w:r>
         <w:t>A conclusion to this document</w:t>
       </w:r>
+      <w:bookmarkEnd w:id="-3802147578526544697"/>
     </w:p>
     <w:p>
+      <w:bookmarkStart w:name="FLX37C67B77" w:id="8352343365413207444"/>
       <w:proofErr w:type="spellStart"/>
       <w:r>
         <w:t>Lorem</w:t>
@@ -1458,6 +1485,7 @@
       <w:r>
         <w:t>.</w:t>
       </w:r>
+      <w:bookmarkEnd w:id="8352343365413207444"/>
     </w:p>
     <w:sectPr>
       <w:pgSz w:w="11900" w:h="16840"/>
@@ -1959,11 +1987,11 @@
 </file>
 
 <file path=word/styles.xml><?xml version="1.0" encoding="utf-8"?>
-<w:styles xmlns:mc="http://schemas.openxmlformats.org/markup-compatibility/2006" xmlns:r="http://schemas.openxmlformats.org/officeDocument/2006/relationships" xmlns:w="http://schemas.openxmlformats.org/wordprocessingml/2006/main" xmlns:w14="http://schemas.microsoft.com/office/word/2010/wordml" mc:Ignorable="w14">
+<w:styles xmlns:w="http://schemas.openxmlformats.org/wordprocessingml/2006/main" xmlns:r="http://schemas.openxmlformats.org/officeDocument/2006/relationships" xmlns:m="http://schemas.openxmlformats.org/officeDocument/2006/math" xmlns:w14="http://schemas.microsoft.com/office/word/2010/wordml" xmlns:wp="http://schemas.openxmlformats.org/drawingml/2006/wordprocessingDrawing" xmlns:a="http://schemas.openxmlformats.org/drawingml/2006/main" xmlns:w15="http://schemas.microsoft.com/office/word/2012/wordml" xmlns:mc="http://schemas.openxmlformats.org/markup-compatibility/2006" xmlns:ns9="http://schemas.openxmlformats.org/schemaLibrary/2006/main" xmlns:wne="http://schemas.microsoft.com/office/word/2006/wordml" xmlns:c="http://schemas.openxmlformats.org/drawingml/2006/chart" xmlns:ns12="http://schemas.openxmlformats.org/drawingml/2006/chartDrawing" xmlns:dgm="http://schemas.openxmlformats.org/drawingml/2006/diagram" xmlns:pic="http://schemas.openxmlformats.org/drawingml/2006/picture" xmlns:xdr="http://schemas.openxmlformats.org/drawingml/2006/spreadsheetDrawing" xmlns:dsp="http://schemas.microsoft.com/office/drawing/2008/diagram" xmlns:ns17="urn:schemas-microsoft-com:office:excel" xmlns:o="urn:schemas-microsoft-com:office:office" xmlns:v="urn:schemas-microsoft-com:vml" xmlns:w10="urn:schemas-microsoft-com:office:word" xmlns:ns21="urn:schemas-microsoft-com:office:powerpoint" xmlns:ns23="http://schemas.microsoft.com/office/2006/coverPageProps" xmlns:odx="http://opendope.org/xpaths" xmlns:odc="http://opendope.org/conditions" xmlns:odq="http://opendope.org/questions" xmlns:oda="http://opendope.org/answers" xmlns:odi="http://opendope.org/components" xmlns:odgm="http://opendope.org/SmartArt/DataHierarchy" xmlns:b="http://schemas.openxmlformats.org/officeDocument/2006/bibliography" xmlns:wp14="http://schemas.microsoft.com/office/word/2010/wordprocessingDrawing" xmlns:ns32="http://schemas.openxmlformats.org/drawingml/2006/compatibility" xmlns:ns33="http://schemas.openxmlformats.org/drawingml/2006/lockedCanvas">
   <w:docDefaults>
     <w:rPrDefault>
       <w:rPr>
-        <w:rFonts w:asciiTheme="minorHAnsi" w:eastAsiaTheme="minorEastAsia" w:hAnsiTheme="minorHAnsi" w:cstheme="minorBidi"/>
+        <w:rFonts w:asciiTheme="minorHAnsi" w:hAnsiTheme="minorHAnsi" w:eastAsiaTheme="minorEastAsia" w:cstheme="minorBidi"/>
         <w:sz w:val="24"/>
         <w:szCs w:val="24"/>
         <w:lang w:val="en-US" w:eastAsia="fr-FR" w:bidi="ar-SA"/>
@@ -1971,17 +1999,17 @@
     </w:rPrDefault>
     <w:pPrDefault/>
   </w:docDefaults>
-  <w:latentStyles w:defLockedState="0" w:defUIPriority="99" w:defSemiHidden="1" w:defUnhideWhenUsed="1" w:defQFormat="0" w:count="276">
-    <w:lsdException w:name="Normal" w:semiHidden="0" w:uiPriority="0" w:unhideWhenUsed="0" w:qFormat="1"/>
-    <w:lsdException w:name="heading 1" w:semiHidden="0" w:uiPriority="9" w:unhideWhenUsed="0" w:qFormat="1"/>
-    <w:lsdException w:name="heading 2" w:uiPriority="9" w:qFormat="1"/>
-    <w:lsdException w:name="heading 3" w:uiPriority="9" w:qFormat="1"/>
-    <w:lsdException w:name="heading 4" w:uiPriority="9" w:qFormat="1"/>
-    <w:lsdException w:name="heading 5" w:uiPriority="9" w:qFormat="1"/>
-    <w:lsdException w:name="heading 6" w:uiPriority="9" w:qFormat="1"/>
-    <w:lsdException w:name="heading 7" w:uiPriority="9" w:qFormat="1"/>
-    <w:lsdException w:name="heading 8" w:uiPriority="9" w:qFormat="1"/>
-    <w:lsdException w:name="heading 9" w:uiPriority="9" w:qFormat="1"/>
+  <w:latentStyles w:defLockedState="false" w:defUIPriority="99" w:defSemiHidden="true" w:defUnhideWhenUsed="true" w:defQFormat="false" w:count="276">
+    <w:lsdException w:name="Normal" w:uiPriority="0" w:semiHidden="false" w:unhideWhenUsed="false" w:qFormat="true"/>
+    <w:lsdException w:name="heading 1" w:uiPriority="9" w:semiHidden="false" w:unhideWhenUsed="false" w:qFormat="true"/>
+    <w:lsdException w:name="heading 2" w:uiPriority="9" w:qFormat="true"/>
+    <w:lsdException w:name="heading 3" w:uiPriority="9" w:qFormat="true"/>
+    <w:lsdException w:name="heading 4" w:uiPriority="9" w:qFormat="true"/>
+    <w:lsdException w:name="heading 5" w:uiPriority="9" w:qFormat="true"/>
+    <w:lsdException w:name="heading 6" w:uiPriority="9" w:qFormat="true"/>
+    <w:lsdException w:name="heading 7" w:uiPriority="9" w:qFormat="true"/>
+    <w:lsdException w:name="heading 8" w:uiPriority="9" w:qFormat="true"/>
+    <w:lsdException w:name="heading 9" w:uiPriority="9" w:qFormat="true"/>
     <w:lsdException w:name="toc 1" w:uiPriority="39"/>
     <w:lsdException w:name="toc 2" w:uiPriority="39"/>
     <w:lsdException w:name="toc 3" w:uiPriority="39"/>
@@ -1991,15 +2019,616 @@
     <w:lsdException w:name="toc 7" w:uiPriority="39"/>
     <w:lsdException w:name="toc 8" w:uiPriority="39"/>
     <w:lsdException w:name="toc 9" w:uiPriority="39"/>
-    <w:lsdException w:name="caption" w:uiPriority="35" w:qFormat="1"/>
-    <w:lsdException w:name="Title" w:semiHidden="0" w:uiPriority="10" w:unhideWhenUsed="0" w:qFormat="1"/>
+    <w:lsdException w:name="caption" w:uiPriority="35" w:qFormat="true"/>
+    <w:lsdException w:name="Title" w:uiPriority="10" w:semiHidden="false" w:unhideWhenUsed="false" w:qFormat="true"/>
     <w:lsdException w:name="Default Paragraph Font" w:uiPriority="1"/>
-    <w:lsdException w:name="Subtitle" w:semiHidden="0" w:uiPriority="11" w:unhideWhenUsed="0" w:qFormat="1"/>
-    <w:lsdException w:name="Strong" w:semiHidden="0" w:uiPriority="22" w:unhideWhenUsed="0" w:qFormat="1"/>
-    <w:lsdException w:name="Emphasis" w:semiHidden="0" w:uiPriority="20" w:unhideWhenUsed="0" w:qFormat="1"/>
+    <w:lsdException w:name="Subtitle" w:uiPriority="11" w:semiHidden="false" w:unhideWhenUsed="false" w:qFormat="true"/>
+    <w:lsdException w:name="Strong" w:uiPriority="22" w:semiHidden="false" w:unhideWhenUsed="false" w:qFormat="true"/>
+    <w:lsdException w:name="Emphasis" w:uiPriority="20" w:semiHidden="false" w:unhideWhenUsed="false" w:qFormat="true"/>
+    <w:lsdException w:name="Table Grid" w:uiPriority="59" w:semiHidden="false" w:unhideWhenUsed="false"/>
+    <w:lsdException w:name="Placeholder Text" w:unhideWhenUsed="false"/>
+    <w:lsdException w:name="No Spacing" w:uiPriority="1" w:semiHidden="false" w:unhideWhenUsed="false" w:qFormat="true"/>
+    <w:lsdException w:name="Light Shading" w:uiPriority="60" w:semiHidden="false" w:unhideWhenUsed="false"/>
+    <w:lsdException w:name="Light List" w:uiPriority="61" w:semiHidden="false" w:unhideWhenUsed="false"/>
+    <w:lsdException w:name="Light Grid" w:uiPriority="62" w:semiHidden="false" w:unhideWhenUsed="false"/>
+    <w:lsdException w:name="Medium Shading 1" w:uiPriority="63" w:semiHidden="false" w:unhideWhenUsed="false"/>
+    <w:lsdException w:name="Medium Shading 2" w:uiPriority="64" w:semiHidden="false" w:unhideWhenUsed="false"/>
+    <w:lsdException w:name="Medium List 1" w:uiPriority="65" w:semiHidden="false" w:unhideWhenUsed="false"/>
+    <w:lsdException w:name="Medium List 2" w:uiPriority="66" w:semiHidden="false" w:unhideWhenUsed="false"/>
+    <w:lsdException w:name="Medium Grid 1" w:uiPriority="67" w:semiHidden="false" w:unhideWhenUsed="false"/>
+    <w:lsdException w:name="Medium Grid 2" w:uiPriority="68" w:semiHidden="false" w:unhideWhenUsed="false"/>
+    <w:lsdException w:name="Medium Grid 3" w:uiPriority="69" w:semiHidden="false" w:unhideWhenUsed="false"/>
+    <w:lsdException w:name="Dark List" w:uiPriority="70" w:semiHidden="false" w:unhideWhenUsed="false"/>
+    <w:lsdException w:name="Colorful Shading" w:uiPriority="71" w:semiHidden="false" w:unhideWhenUsed="false"/>
+    <w:lsdException w:name="Colorful List" w:uiPriority="72" w:semiHidden="false" w:unhideWhenUsed="false"/>
+    <w:lsdException w:name="Colorful Grid" w:uiPriority="73" w:semiHidden="false" w:unhideWhenUsed="false"/>
+    <w:lsdException w:name="Light Shading Accent 1" w:uiPriority="60" w:semiHidden="false" w:unhideWhenUsed="false"/>
+    <w:lsdException w:name="Light List Accent 1" w:uiPriority="61" w:semiHidden="false" w:unhideWhenUsed="false"/>
+    <w:lsdException w:name="Light Grid Accent 1" w:uiPriority="62" w:semiHidden="false" w:unhideWhenUsed="false"/>
+    <w:lsdException w:name="Medium Shading 1 Accent 1" w:uiPriority="63" w:semiHidden="false" w:unhideWhenUsed="false"/>
+    <w:lsdException w:name="Medium Shading 2 Accent 1" w:uiPriority="64" w:semiHidden="false" w:unhideWhenUsed="false"/>
+    <w:lsdException w:name="Medium List 1 Accent 1" w:uiPriority="65" w:semiHidden="false" w:unhideWhenUsed="false"/>
+    <w:lsdException w:name="Revision" w:unhideWhenUsed="false"/>
+    <w:lsdException w:name="List Paragraph" w:uiPriority="34" w:semiHidden="false" w:unhideWhenUsed="false" w:qFormat="true"/>
+    <w:lsdException w:name="Quote" w:uiPriority="29" w:semiHidden="false" w:unhideWhenUsed="false" w:qFormat="true"/>
+    <w:lsdException w:name="Intense Quote" w:uiPriority="30" w:semiHidden="false" w:unhideWhenUsed="false" w:qFormat="true"/>
+    <w:lsdException w:name="Medium List 2 Accent 1" w:uiPriority="66" w:semiHidden="false" w:unhideWhenUsed="false"/>
+    <w:lsdException w:name="Medium Grid 1 Accent 1" w:uiPriority="67" w:semiHidden="false" w:unhideWhenUsed="false"/>
+    <w:lsdException w:name="Medium Grid 2 Accent 1" w:uiPriority="68" w:semiHidden="false" w:unhideWhenUsed="false"/>
+    <w:lsdException w:name="Medium Grid 3 Accent 1" w:uiPriority="69" w:semiHidden="false" w:unhideWhenUsed="false"/>
+    <w:lsdException w:name="Dark List Accent 1" w:uiPriority="70" w:semiHidden="false" w:unhideWhenUsed="false"/>
+    <w:lsdException w:name="Colorful Shading Accent 1" w:uiPriority="71" w:semiHidden="false" w:unhideWhenUsed="false"/>
+    <w:lsdException w:name="Colorful List Accent 1" w:uiPriority="72" w:semiHidden="false" w:unhideWhenUsed="false"/>
+    <w:lsdException w:name="Colorful Grid Accent 1" w:uiPriority="73" w:semiHidden="false" w:unhideWhenUsed="false"/>
+    <w:lsdException w:name="Light Shading Accent 2" w:uiPriority="60" w:semiHidden="false" w:unhideWhenUsed="false"/>
+    <w:lsdException w:name="Light List Accent 2" w:uiPriority="61" w:semiHidden="false" w:unhideWhenUsed="false"/>
+    <w:lsdException w:name="Light Grid Accent 2" w:uiPriority="62" w:semiHidden="false" w:unhideWhenUsed="false"/>
+    <w:lsdException w:name="Medium Shading 1 Accent 2" w:uiPriority="63" w:semiHidden="false" w:unhideWhenUsed="false"/>
+    <w:lsdException w:name="Medium Shading 2 Accent 2" w:uiPriority="64" w:semiHidden="false" w:unhideWhenUsed="false"/>
+    <w:lsdException w:name="Medium List 1 Accent 2" w:uiPriority="65" w:semiHidden="false" w:unhideWhenUsed="false"/>
+    <w:lsdException w:name="Medium List 2 Accent 2" w:uiPriority="66" w:semiHidden="false" w:unhideWhenUsed="false"/>
+    <w:lsdException w:name="Medium Grid 1 Accent 2" w:uiPriority="67" w:semiHidden="false" w:unhideWhenUsed="false"/>
+    <w:lsdException w:name="Medium Grid 2 Accent 2" w:uiPriority="68" w:semiHidden="false" w:unhideWhenUsed="false"/>
+    <w:lsdException w:name="Medium Grid 3 Accent 2" w:uiPriority="69" w:semiHidden="false" w:unhideWhenUsed="false"/>
+    <w:lsdException w:name="Dark List Accent 2" w:uiPriority="70" w:semiHidden="false" w:unhideWhenUsed="false"/>
+    <w:lsdException w:name="Colorful Shading Accent 2" w:uiPriority="71" w:semiHidden="false" w:unhideWhenUsed="false"/>
+    <w:lsdException w:name="Colorful List Accent 2" w:uiPriority="72" w:semiHidden="false" w:unhideWhenUsed="false"/>
+    <w:lsdException w:name="Colorful Grid Accent 2" w:uiPriority="73" w:semiHidden="false" w:unhideWhenUsed="false"/>
+    <w:lsdException w:name="Light Shading Accent 3" w:uiPriority="60" w:semiHidden="false" w:unhideWhenUsed="false"/>
+    <w:lsdException w:name="Light List Accent 3" w:uiPriority="61" w:semiHidden="false" w:unhideWhenUsed="false"/>
+    <w:lsdException w:name="Light Grid Accent 3" w:uiPriority="62" w:semiHidden="false" w:unhideWhenUsed="false"/>
+    <w:lsdException w:name="Medium Shading 1 Accent 3" w:uiPriority="63" w:semiHidden="false" w:unhideWhenUsed="false"/>
+    <w:lsdException w:name="Medium Shading 2 Accent 3" w:uiPriority="64" w:semiHidden="false" w:unhideWhenUsed="false"/>
+    <w:lsdException w:name="Medium List 1 Accent 3" w:uiPriority="65" w:semiHidden="false" w:unhideWhenUsed="false"/>
+    <w:lsdException w:name="Medium List 2 Accent 3" w:uiPriority="66" w:semiHidden="false" w:unhideWhenUsed="false"/>
+    <w:lsdException w:name="Medium Grid 1 Accent 3" w:uiPriority="67" w:semiHidden="false" w:unhideWhenUsed="false"/>
+    <w:lsdException w:name="Medium Grid 2 Accent 3" w:uiPriority="68" w:semiHidden="false" w:unhideWhenUsed="false"/>
+    <w:lsdException w:name="Medium Grid 3 Accent 3" w:uiPriority="69" w:semiHidden="false" w:unhideWhenUsed="false"/>
+    <w:lsdException w:name="Dark List Accent 3" w:uiPriority="70" w:semiHidden="false" w:unhideWhenUsed="false"/>
+    <w:lsdException w:name="Colorful Shading Accent 3" w:uiPriority="71" w:semiHidden="false" w:unhideWhenUsed="false"/>
+    <w:lsdException w:name="Colorful List Accent 3" w:uiPriority="72" w:semiHidden="false" w:unhideWhenUsed="false"/>
+    <w:lsdException w:name="Colorful Grid Accent 3" w:uiPriority="73" w:semiHidden="false" w:unhideWhenUsed="false"/>
+    <w:lsdException w:name="Light Shading Accent 4" w:uiPriority="60" w:semiHidden="false" w:unhideWhenUsed="false"/>
+    <w:lsdException w:name="Light List Accent 4" w:uiPriority="61" w:semiHidden="false" w:unhideWhenUsed="false"/>
+    <w:lsdException w:name="Light Grid Accent 4" w:uiPriority="62" w:semiHidden="false" w:unhideWhenUsed="false"/>
+    <w:lsdException w:name="Medium Shading 1 Accent 4" w:uiPriority="63" w:semiHidden="false" w:unhideWhenUsed="false"/>
+    <w:lsdException w:name="Medium Shading 2 Accent 4" w:uiPriority="64" w:semiHidden="false" w:unhideWhenUsed="false"/>
+    <w:lsdException w:name="Medium List 1 Accent 4" w:uiPriority="65" w:semiHidden="false" w:unhideWhenUsed="false"/>
+    <w:lsdException w:name="Medium List 2 Accent 4" w:uiPriority="66" w:semiHidden="false" w:unhideWhenUsed="false"/>
+    <w:lsdException w:name="Medium Grid 1 Accent 4" w:uiPriority="67" w:semiHidden="false" w:unhideWhenUsed="false"/>
+    <w:lsdException w:name="Medium Grid 2 Accent 4" w:uiPriority="68" w:semiHidden="false" w:unhideWhenUsed="false"/>
+    <w:lsdException w:name="Medium Grid 3 Accent 4" w:uiPriority="69" w:semiHidden="false" w:unhideWhenUsed="false"/>
+    <w:lsdException w:name="Dark List Accent 4" w:uiPriority="70" w:semiHidden="false" w:unhideWhenUsed="false"/>
+    <w:lsdException w:name="Colorful Shading Accent 4" w:uiPriority="71" w:semiHidden="false" w:unhideWhenUsed="false"/>
+    <w:lsdException w:name="Colorful List Accent 4" w:uiPriority="72" w:semiHidden="false" w:unhideWhenUsed="false"/>
+    <w:lsdException w:name="Colorful Grid Accent 4" w:uiPriority="73" w:semiHidden="false" w:unhideWhenUsed="false"/>
+    <w:lsdException w:name="Light Shading Accent 5" w:uiPriority="60" w:semiHidden="false" w:unhideWhenUsed="false"/>
+    <w:lsdException w:name="Light List Accent 5" w:uiPriority="61" w:semiHidden="false" w:unhideWhenUsed="false"/>
+    <w:lsdException w:name="Light Grid Accent 5" w:uiPriority="62" w:semiHidden="false" w:unhideWhenUsed="false"/>
+    <w:lsdException w:name="Medium Shading 1 Accent 5" w:uiPriority="63" w:semiHidden="false" w:unhideWhenUsed="false"/>
+    <w:lsdException w:name="Medium Shading 2 Accent 5" w:uiPriority="64" w:semiHidden="false" w:unhideWhenUsed="false"/>
+    <w:lsdException w:name="Medium List 1 Accent 5" w:uiPriority="65" w:semiHidden="false" w:unhideWhenUsed="false"/>
+    <w:lsdException w:name="Medium List 2 Accent 5" w:uiPriority="66" w:semiHidden="false" w:unhideWhenUsed="false"/>
+    <w:lsdException w:name="Medium Grid 1 Accent 5" w:uiPriority="67" w:semiHidden="false" w:unhideWhenUsed="false"/>
+    <w:lsdException w:name="Medium Grid 2 Accent 5" w:uiPriority="68" w:semiHidden="false" w:unhideWhenUsed="false"/>
+    <w:lsdException w:name="Medium Grid 3 Accent 5" w:uiPriority="69" w:semiHidden="false" w:unhideWhenUsed="false"/>
+    <w:lsdException w:name="Dark List Accent 5" w:uiPriority="70" w:semiHidden="false" w:unhideWhenUsed="false"/>
+    <w:lsdException w:name="Colorful Shading Accent 5" w:uiPriority="71" w:semiHidden="false" w:unhideWhenUsed="false"/>
+    <w:lsdException w:name="Colorful List Accent 5" w:uiPriority="72" w:semiHidden="false" w:unhideWhenUsed="false"/>
+    <w:lsdException w:name="Colorful Grid Accent 5" w:uiPriority="73" w:semiHidden="false" w:unhideWhenUsed="false"/>
+    <w:lsdException w:name="Light Shading Accent 6" w:uiPriority="60" w:semiHidden="false" w:unhideWhenUsed="false"/>
+    <w:lsdException w:name="Light List Accent 6" w:uiPriority="61" w:semiHidden="false" w:unhideWhenUsed="false"/>
+    <w:lsdException w:name="Light Grid Accent 6" w:uiPriority="62" w:semiHidden="false" w:unhideWhenUsed="false"/>
+    <w:lsdException w:name="Medium Shading 1 Accent 6" w:uiPriority="63" w:semiHidden="false" w:unhideWhenUsed="false"/>
+    <w:lsdException w:name="Medium Shading 2 Accent 6" w:uiPriority="64" w:semiHidden="false" w:unhideWhenUsed="false"/>
+    <w:lsdException w:name="Medium List 1 Accent 6" w:uiPriority="65" w:semiHidden="false" w:unhideWhenUsed="false"/>
+    <w:lsdException w:name="Medium List 2 Accent 6" w:uiPriority="66" w:semiHidden="false" w:unhideWhenUsed="false"/>
+    <w:lsdException w:name="Medium Grid 1 Accent 6" w:uiPriority="67" w:semiHidden="false" w:unhideWhenUsed="false"/>
+    <w:lsdException w:name="Medium Grid 2 Accent 6" w:uiPriority="68" w:semiHidden="false" w:unhideWhenUsed="false"/>
+    <w:lsdException w:name="Medium Grid 3 Accent 6" w:uiPriority="69" w:semiHidden="false" w:unhideWhenUsed="false"/>
+    <w:lsdException w:name="Dark List Accent 6" w:uiPriority="70" w:semiHidden="false" w:unhideWhenUsed="false"/>
+    <w:lsdException w:name="Colorful Shading Accent 6" w:uiPriority="71" w:semiHidden="false" w:unhideWhenUsed="false"/>
+    <w:lsdException w:name="Colorful List Accent 6" w:uiPriority="72" w:semiHidden="false" w:unhideWhenUsed="false"/>
+    <w:lsdException w:name="Colorful Grid Accent 6" w:uiPriority="73" w:semiHidden="false" w:unhideWhenUsed="false"/>
+    <w:lsdException w:name="Subtle Emphasis" w:uiPriority="19" w:semiHidden="false" w:unhideWhenUsed="false" w:qFormat="true"/>
+    <w:lsdException w:name="Intense Emphasis" w:uiPriority="21" w:semiHidden="false" w:unhideWhenUsed="false" w:qFormat="true"/>
+    <w:lsdException w:name="Subtle Reference" w:uiPriority="31" w:semiHidden="false" w:unhideWhenUsed="false" w:qFormat="true"/>
+    <w:lsdException w:name="Intense Reference" w:uiPriority="32" w:semiHidden="false" w:unhideWhenUsed="false" w:qFormat="true"/>
+    <w:lsdException w:name="Book Title" w:uiPriority="33" w:semiHidden="false" w:unhideWhenUsed="false" w:qFormat="true"/>
+    <w:lsdException w:name="Bibliography" w:uiPriority="37"/>
+    <w:lsdException w:name="TOC Heading" w:uiPriority="39" w:qFormat="true"/>
+  </w:latentStyles>
+  <w:style w:type="paragraph" w:styleId="Normal" w:default="true">
+    <w:name w:val="Normal"/>
+    <w:qFormat/>
+  </w:style>
+  <w:style w:type="paragraph" w:styleId="Titre1">
+    <w:name w:val="heading 1"/>
+    <w:basedOn w:val="Normal"/>
+    <w:next w:val="Normal"/>
+    <w:link w:val="Titre1Car"/>
+    <w:uiPriority w:val="9"/>
+    <w:qFormat/>
+    <w:rsid w:val="007338D5"/>
+    <w:pPr>
+      <w:keepNext/>
+      <w:keepLines/>
+      <w:numPr>
+        <w:numId w:val="2"/>
+      </w:numPr>
+      <w:spacing w:before="480"/>
+      <w:ind w:left="431" w:hanging="431"/>
+      <w:outlineLvl w:val="0"/>
+    </w:pPr>
+    <w:rPr>
+      <w:rFonts w:asciiTheme="majorHAnsi" w:hAnsiTheme="majorHAnsi" w:eastAsiaTheme="majorEastAsia" w:cstheme="majorBidi"/>
+      <w:b/>
+      <w:bCs/>
+      <w:color w:val="345A8A" w:themeColor="accent1" w:themeShade="B5"/>
+      <w:sz w:val="32"/>
+      <w:szCs w:val="32"/>
+    </w:rPr>
+  </w:style>
+  <w:style w:type="paragraph" w:styleId="Titre2">
+    <w:name w:val="heading 2"/>
+    <w:basedOn w:val="Normal"/>
+    <w:next w:val="Normal"/>
+    <w:link w:val="Titre2Car"/>
+    <w:uiPriority w:val="9"/>
+    <w:unhideWhenUsed/>
+    <w:qFormat/>
+    <w:rsid w:val="007338D5"/>
+    <w:pPr>
+      <w:keepNext/>
+      <w:keepLines/>
+      <w:numPr>
+        <w:ilvl w:val="1"/>
+        <w:numId w:val="2"/>
+      </w:numPr>
+      <w:spacing w:before="200"/>
+      <w:ind w:left="578" w:hanging="578"/>
+      <w:outlineLvl w:val="1"/>
+    </w:pPr>
+    <w:rPr>
+      <w:rFonts w:asciiTheme="majorHAnsi" w:hAnsiTheme="majorHAnsi" w:eastAsiaTheme="majorEastAsia" w:cstheme="majorBidi"/>
+      <w:b/>
+      <w:bCs/>
+      <w:color w:val="4F81BD" w:themeColor="accent1"/>
+      <w:sz w:val="26"/>
+      <w:szCs w:val="26"/>
+    </w:rPr>
+  </w:style>
+  <w:style w:type="paragraph" w:styleId="Titre3">
+    <w:name w:val="heading 3"/>
+    <w:basedOn w:val="Normal"/>
+    <w:next w:val="Normal"/>
+    <w:link w:val="Titre3Car"/>
+    <w:uiPriority w:val="9"/>
+    <w:semiHidden/>
+    <w:unhideWhenUsed/>
+    <w:qFormat/>
+    <w:rsid w:val="007338D5"/>
+    <w:pPr>
+      <w:keepNext/>
+      <w:keepLines/>
+      <w:numPr>
+        <w:ilvl w:val="2"/>
+        <w:numId w:val="2"/>
+      </w:numPr>
+      <w:spacing w:before="200"/>
+      <w:outlineLvl w:val="2"/>
+    </w:pPr>
+    <w:rPr>
+      <w:rFonts w:asciiTheme="majorHAnsi" w:hAnsiTheme="majorHAnsi" w:eastAsiaTheme="majorEastAsia" w:cstheme="majorBidi"/>
+      <w:b/>
+      <w:bCs/>
+      <w:color w:val="4F81BD" w:themeColor="accent1"/>
+    </w:rPr>
+  </w:style>
+  <w:style w:type="paragraph" w:styleId="Titre4">
+    <w:name w:val="heading 4"/>
+    <w:basedOn w:val="Normal"/>
+    <w:next w:val="Normal"/>
+    <w:link w:val="Titre4Car"/>
+    <w:uiPriority w:val="9"/>
+    <w:semiHidden/>
+    <w:unhideWhenUsed/>
+    <w:qFormat/>
+    <w:rsid w:val="007338D5"/>
+    <w:pPr>
+      <w:keepNext/>
+      <w:keepLines/>
+      <w:numPr>
+        <w:ilvl w:val="3"/>
+        <w:numId w:val="2"/>
+      </w:numPr>
+      <w:spacing w:before="200"/>
+      <w:outlineLvl w:val="3"/>
+    </w:pPr>
+    <w:rPr>
+      <w:rFonts w:asciiTheme="majorHAnsi" w:hAnsiTheme="majorHAnsi" w:eastAsiaTheme="majorEastAsia" w:cstheme="majorBidi"/>
+      <w:b/>
+      <w:bCs/>
+      <w:i/>
+      <w:iCs/>
+      <w:color w:val="4F81BD" w:themeColor="accent1"/>
+    </w:rPr>
+  </w:style>
+  <w:style w:type="paragraph" w:styleId="Titre5">
+    <w:name w:val="heading 5"/>
+    <w:basedOn w:val="Normal"/>
+    <w:next w:val="Normal"/>
+    <w:link w:val="Titre5Car"/>
+    <w:uiPriority w:val="9"/>
+    <w:semiHidden/>
+    <w:unhideWhenUsed/>
+    <w:qFormat/>
+    <w:rsid w:val="007338D5"/>
+    <w:pPr>
+      <w:keepNext/>
+      <w:keepLines/>
+      <w:numPr>
+        <w:ilvl w:val="4"/>
+        <w:numId w:val="2"/>
+      </w:numPr>
+      <w:spacing w:before="200"/>
+      <w:outlineLvl w:val="4"/>
+    </w:pPr>
+    <w:rPr>
+      <w:rFonts w:asciiTheme="majorHAnsi" w:hAnsiTheme="majorHAnsi" w:eastAsiaTheme="majorEastAsia" w:cstheme="majorBidi"/>
+      <w:color w:val="243F60" w:themeColor="accent1" w:themeShade="7F"/>
+    </w:rPr>
+  </w:style>
+  <w:style w:type="paragraph" w:styleId="Titre6">
+    <w:name w:val="heading 6"/>
+    <w:basedOn w:val="Normal"/>
+    <w:next w:val="Normal"/>
+    <w:link w:val="Titre6Car"/>
+    <w:uiPriority w:val="9"/>
+    <w:semiHidden/>
+    <w:unhideWhenUsed/>
+    <w:qFormat/>
+    <w:rsid w:val="007338D5"/>
+    <w:pPr>
+      <w:keepNext/>
+      <w:keepLines/>
+      <w:numPr>
+        <w:ilvl w:val="5"/>
+        <w:numId w:val="2"/>
+      </w:numPr>
+      <w:spacing w:before="200"/>
+      <w:outlineLvl w:val="5"/>
+    </w:pPr>
+    <w:rPr>
+      <w:rFonts w:asciiTheme="majorHAnsi" w:hAnsiTheme="majorHAnsi" w:eastAsiaTheme="majorEastAsia" w:cstheme="majorBidi"/>
+      <w:i/>
+      <w:iCs/>
+      <w:color w:val="243F60" w:themeColor="accent1" w:themeShade="7F"/>
+    </w:rPr>
+  </w:style>
+  <w:style w:type="paragraph" w:styleId="Titre7">
+    <w:name w:val="heading 7"/>
+    <w:basedOn w:val="Normal"/>
+    <w:next w:val="Normal"/>
+    <w:link w:val="Titre7Car"/>
+    <w:uiPriority w:val="9"/>
+    <w:semiHidden/>
+    <w:unhideWhenUsed/>
+    <w:qFormat/>
+    <w:rsid w:val="007338D5"/>
+    <w:pPr>
+      <w:keepNext/>
+      <w:keepLines/>
+      <w:numPr>
+        <w:ilvl w:val="6"/>
+        <w:numId w:val="2"/>
+      </w:numPr>
+      <w:spacing w:before="200"/>
+      <w:outlineLvl w:val="6"/>
+    </w:pPr>
+    <w:rPr>
+      <w:rFonts w:asciiTheme="majorHAnsi" w:hAnsiTheme="majorHAnsi" w:eastAsiaTheme="majorEastAsia" w:cstheme="majorBidi"/>
+      <w:i/>
+      <w:iCs/>
+      <w:color w:val="404040" w:themeColor="text1" w:themeTint="BF"/>
+    </w:rPr>
+  </w:style>
+  <w:style w:type="paragraph" w:styleId="Titre8">
+    <w:name w:val="heading 8"/>
+    <w:basedOn w:val="Normal"/>
+    <w:next w:val="Normal"/>
+    <w:link w:val="Titre8Car"/>
+    <w:uiPriority w:val="9"/>
+    <w:semiHidden/>
+    <w:unhideWhenUsed/>
+    <w:qFormat/>
+    <w:rsid w:val="007338D5"/>
+    <w:pPr>
+      <w:keepNext/>
+      <w:keepLines/>
+      <w:numPr>
+        <w:ilvl w:val="7"/>
+        <w:numId w:val="2"/>
+      </w:numPr>
+      <w:spacing w:before="200"/>
+      <w:outlineLvl w:val="7"/>
+    </w:pPr>
+    <w:rPr>
+      <w:rFonts w:asciiTheme="majorHAnsi" w:hAnsiTheme="majorHAnsi" w:eastAsiaTheme="majorEastAsia" w:cstheme="majorBidi"/>
+      <w:color w:val="404040" w:themeColor="text1" w:themeTint="BF"/>
+      <w:sz w:val="20"/>
+      <w:szCs w:val="20"/>
+    </w:rPr>
+  </w:style>
+  <w:style w:type="paragraph" w:styleId="Titre9">
+    <w:name w:val="heading 9"/>
+    <w:basedOn w:val="Normal"/>
+    <w:next w:val="Normal"/>
+    <w:link w:val="Titre9Car"/>
+    <w:uiPriority w:val="9"/>
+    <w:semiHidden/>
+    <w:unhideWhenUsed/>
+    <w:qFormat/>
+    <w:rsid w:val="007338D5"/>
+    <w:pPr>
+      <w:keepNext/>
+      <w:keepLines/>
+      <w:numPr>
+        <w:ilvl w:val="8"/>
+        <w:numId w:val="2"/>
+      </w:numPr>
+      <w:spacing w:before="200"/>
+      <w:outlineLvl w:val="8"/>
+    </w:pPr>
+    <w:rPr>
+      <w:rFonts w:asciiTheme="majorHAnsi" w:hAnsiTheme="majorHAnsi" w:eastAsiaTheme="majorEastAsia" w:cstheme="majorBidi"/>
+      <w:i/>
+      <w:iCs/>
+      <w:color w:val="404040" w:themeColor="text1" w:themeTint="BF"/>
+      <w:sz w:val="20"/>
+      <w:szCs w:val="20"/>
+    </w:rPr>
+  </w:style>
+  <w:style w:type="character" w:styleId="Policepardfaut" w:default="true">
+    <w:name w:val="Default Paragraph Font"/>
+    <w:uiPriority w:val="1"/>
+    <w:unhideWhenUsed/>
+  </w:style>
+  <w:style w:type="table" w:styleId="TableauNormal" w:default="true">
+    <w:name w:val="Normal Table"/>
+    <w:uiPriority w:val="99"/>
+    <w:semiHidden/>
+    <w:unhideWhenUsed/>
+    <w:tblPr>
+      <w:tblInd w:w="0" w:type="dxa"/>
+      <w:tblCellMar>
+        <w:top w:w="0" w:type="dxa"/>
+        <w:left w:w="108" w:type="dxa"/>
+        <w:bottom w:w="0" w:type="dxa"/>
+        <w:right w:w="108" w:type="dxa"/>
+      </w:tblCellMar>
+    </w:tblPr>
+  </w:style>
+  <w:style w:type="numbering" w:styleId="Aucuneliste" w:default="true">
+    <w:name w:val="No List"/>
+    <w:uiPriority w:val="99"/>
+    <w:semiHidden/>
+    <w:unhideWhenUsed/>
+  </w:style>
+  <w:style w:type="paragraph" w:styleId="Titre">
+    <w:name w:val="Title"/>
+    <w:basedOn w:val="Normal"/>
+    <w:next w:val="Normal"/>
+    <w:link w:val="TitreCar"/>
+    <w:uiPriority w:val="10"/>
+    <w:qFormat/>
+    <w:rsid w:val="00084A74"/>
+    <w:pPr>
+      <w:pBdr>
+        <w:bottom w:val="single" w:color="4F81BD" w:themeColor="accent1" w:sz="8" w:space="4"/>
+      </w:pBdr>
+      <w:spacing w:after="300"/>
+      <w:contextualSpacing/>
+    </w:pPr>
+    <w:rPr>
+      <w:rFonts w:asciiTheme="majorHAnsi" w:hAnsiTheme="majorHAnsi" w:eastAsiaTheme="majorEastAsia" w:cstheme="majorBidi"/>
+      <w:color w:val="17365D" w:themeColor="text2" w:themeShade="BF"/>
+      <w:spacing w:val="5"/>
+      <w:kern w:val="28"/>
+      <w:sz w:val="52"/>
+      <w:szCs w:val="52"/>
+    </w:rPr>
+  </w:style>
+  <w:style w:type="character" w:styleId="TitreCar" w:customStyle="true">
+    <w:name w:val="Titre Car"/>
+    <w:basedOn w:val="Policepardfaut"/>
+    <w:link w:val="Titre"/>
+    <w:uiPriority w:val="10"/>
+    <w:rsid w:val="00084A74"/>
+    <w:rPr>
+      <w:rFonts w:asciiTheme="majorHAnsi" w:hAnsiTheme="majorHAnsi" w:eastAsiaTheme="majorEastAsia" w:cstheme="majorBidi"/>
+      <w:color w:val="17365D" w:themeColor="text2" w:themeShade="BF"/>
+      <w:spacing w:val="5"/>
+      <w:kern w:val="28"/>
+      <w:sz w:val="52"/>
+      <w:szCs w:val="52"/>
+    </w:rPr>
+  </w:style>
+  <w:style w:type="character" w:styleId="Titre1Car" w:customStyle="true">
+    <w:name w:val="Titre 1 Car"/>
+    <w:basedOn w:val="Policepardfaut"/>
+    <w:link w:val="Titre1"/>
+    <w:uiPriority w:val="9"/>
+    <w:rsid w:val="007338D5"/>
+    <w:rPr>
+      <w:rFonts w:asciiTheme="majorHAnsi" w:hAnsiTheme="majorHAnsi" w:eastAsiaTheme="majorEastAsia" w:cstheme="majorBidi"/>
+      <w:b/>
+      <w:bCs/>
+      <w:color w:val="345A8A" w:themeColor="accent1" w:themeShade="B5"/>
+      <w:sz w:val="32"/>
+      <w:szCs w:val="32"/>
+    </w:rPr>
+  </w:style>
+  <w:style w:type="character" w:styleId="Titre2Car" w:customStyle="true">
+    <w:name w:val="Titre 2 Car"/>
+    <w:basedOn w:val="Policepardfaut"/>
+    <w:link w:val="Titre2"/>
+    <w:uiPriority w:val="9"/>
+    <w:rsid w:val="007338D5"/>
+    <w:rPr>
+      <w:rFonts w:asciiTheme="majorHAnsi" w:hAnsiTheme="majorHAnsi" w:eastAsiaTheme="majorEastAsia" w:cstheme="majorBidi"/>
+      <w:b/>
+      <w:bCs/>
+      <w:color w:val="4F81BD" w:themeColor="accent1"/>
+      <w:sz w:val="26"/>
+      <w:szCs w:val="26"/>
+    </w:rPr>
+  </w:style>
+  <w:style w:type="character" w:styleId="Titre3Car" w:customStyle="true">
+    <w:name w:val="Titre 3 Car"/>
+    <w:basedOn w:val="Policepardfaut"/>
+    <w:link w:val="Titre3"/>
+    <w:uiPriority w:val="9"/>
+    <w:semiHidden/>
+    <w:rsid w:val="007338D5"/>
+    <w:rPr>
+      <w:rFonts w:asciiTheme="majorHAnsi" w:hAnsiTheme="majorHAnsi" w:eastAsiaTheme="majorEastAsia" w:cstheme="majorBidi"/>
+      <w:b/>
+      <w:bCs/>
+      <w:color w:val="4F81BD" w:themeColor="accent1"/>
+    </w:rPr>
+  </w:style>
+  <w:style w:type="character" w:styleId="Titre4Car" w:customStyle="true">
+    <w:name w:val="Titre 4 Car"/>
+    <w:basedOn w:val="Policepardfaut"/>
+    <w:link w:val="Titre4"/>
+    <w:uiPriority w:val="9"/>
+    <w:semiHidden/>
+    <w:rsid w:val="007338D5"/>
+    <w:rPr>
+      <w:rFonts w:asciiTheme="majorHAnsi" w:hAnsiTheme="majorHAnsi" w:eastAsiaTheme="majorEastAsia" w:cstheme="majorBidi"/>
+      <w:b/>
+      <w:bCs/>
+      <w:i/>
+      <w:iCs/>
+      <w:color w:val="4F81BD" w:themeColor="accent1"/>
+    </w:rPr>
+  </w:style>
+  <w:style w:type="character" w:styleId="Titre5Car" w:customStyle="true">
+    <w:name w:val="Titre 5 Car"/>
+    <w:basedOn w:val="Policepardfaut"/>
+    <w:link w:val="Titre5"/>
+    <w:uiPriority w:val="9"/>
+    <w:semiHidden/>
+    <w:rsid w:val="007338D5"/>
+    <w:rPr>
+      <w:rFonts w:asciiTheme="majorHAnsi" w:hAnsiTheme="majorHAnsi" w:eastAsiaTheme="majorEastAsia" w:cstheme="majorBidi"/>
+      <w:color w:val="243F60" w:themeColor="accent1" w:themeShade="7F"/>
+    </w:rPr>
+  </w:style>
+  <w:style w:type="character" w:styleId="Titre6Car" w:customStyle="true">
+    <w:name w:val="Titre 6 Car"/>
+    <w:basedOn w:val="Policepardfaut"/>
+    <w:link w:val="Titre6"/>
+    <w:uiPriority w:val="9"/>
+    <w:semiHidden/>
+    <w:rsid w:val="007338D5"/>
+    <w:rPr>
+      <w:rFonts w:asciiTheme="majorHAnsi" w:hAnsiTheme="majorHAnsi" w:eastAsiaTheme="majorEastAsia" w:cstheme="majorBidi"/>
+      <w:i/>
+      <w:iCs/>
+      <w:color w:val="243F60" w:themeColor="accent1" w:themeShade="7F"/>
+    </w:rPr>
+  </w:style>
+  <w:style w:type="character" w:styleId="Titre7Car" w:customStyle="true">
+    <w:name w:val="Titre 7 Car"/>
+    <w:basedOn w:val="Policepardfaut"/>
+    <w:link w:val="Titre7"/>
+    <w:uiPriority w:val="9"/>
+    <w:semiHidden/>
+    <w:rsid w:val="007338D5"/>
+    <w:rPr>
+      <w:rFonts w:asciiTheme="majorHAnsi" w:hAnsiTheme="majorHAnsi" w:eastAsiaTheme="majorEastAsia" w:cstheme="majorBidi"/>
+      <w:i/>
+      <w:iCs/>
+      <w:color w:val="404040" w:themeColor="text1" w:themeTint="BF"/>
+    </w:rPr>
+  </w:style>
+  <w:style w:type="character" w:styleId="Titre8Car" w:customStyle="true">
+    <w:name w:val="Titre 8 Car"/>
+    <w:basedOn w:val="Policepardfaut"/>
+    <w:link w:val="Titre8"/>
+    <w:uiPriority w:val="9"/>
+    <w:semiHidden/>
+    <w:rsid w:val="007338D5"/>
+    <w:rPr>
+      <w:rFonts w:asciiTheme="majorHAnsi" w:hAnsiTheme="majorHAnsi" w:eastAsiaTheme="majorEastAsia" w:cstheme="majorBidi"/>
+      <w:color w:val="404040" w:themeColor="text1" w:themeTint="BF"/>
+      <w:sz w:val="20"/>
+      <w:szCs w:val="20"/>
+    </w:rPr>
+  </w:style>
+  <w:style w:type="character" w:styleId="Titre9Car" w:customStyle="true">
+    <w:name w:val="Titre 9 Car"/>
+    <w:basedOn w:val="Policepardfaut"/>
+    <w:link w:val="Titre9"/>
+    <w:uiPriority w:val="9"/>
+    <w:semiHidden/>
+    <w:rsid w:val="007338D5"/>
+    <w:rPr>
+      <w:rFonts w:asciiTheme="majorHAnsi" w:hAnsiTheme="majorHAnsi" w:eastAsiaTheme="majorEastAsia" w:cstheme="majorBidi"/>
+      <w:i/>
+      <w:iCs/>
+      <w:color w:val="404040" w:themeColor="text1" w:themeTint="BF"/>
+      <w:sz w:val="20"/>
+      <w:szCs w:val="20"/>
+    </w:rPr>
+  </w:style>
+</w:styles>
+</file>
+
+<file path=word/stylesWithEffects.xml><?xml version="1.0" encoding="utf-8"?>
+<w:styles xmlns:w="http://schemas.openxmlformats.org/wordprocessingml/2006/main" xmlns:mc="http://schemas.openxmlformats.org/markup-compatibility/2006" xmlns:m="http://schemas.openxmlformats.org/officeDocument/2006/math" xmlns:mo="http://schemas.microsoft.com/office/mac/office/2008/main" xmlns:mv="urn:schemas-microsoft-com:mac:vml" xmlns:o="urn:schemas-microsoft-com:office:office" xmlns:r="http://schemas.openxmlformats.org/officeDocument/2006/relationships" xmlns:v="urn:schemas-microsoft-com:vml" xmlns:w10="urn:schemas-microsoft-com:office:word" xmlns:w14="http://schemas.microsoft.com/office/word/2010/wordml" xmlns:wne="http://schemas.microsoft.com/office/word/2006/wordml" xmlns:wp="http://schemas.openxmlformats.org/drawingml/2006/wordprocessingDrawing" xmlns:wp14="http://schemas.microsoft.com/office/word/2010/wordprocessingDrawing" xmlns:wpc="http://schemas.microsoft.com/office/word/2010/wordprocessingCanvas" xmlns:wpg="http://schemas.microsoft.com/office/word/2010/wordprocessingGroup" xmlns:wpi="http://schemas.microsoft.com/office/word/2010/wordprocessingInk" xmlns:wps="http://schemas.microsoft.com/office/word/2010/wordprocessingShape" mc:Ignorable="w14 wp14">
+  <w:docDefaults>
+    <w:rPrDefault>
+      <w:rPr>
+        <w:rFonts w:asciiTheme="minorHAnsi" w:cstheme="minorBidi" w:eastAsiaTheme="minorEastAsia" w:hAnsiTheme="minorHAnsi"/>
+        <w:sz w:val="24"/>
+        <w:szCs w:val="24"/>
+        <w:lang w:bidi="ar-SA" w:eastAsia="fr-FR" w:val="en-US"/>
+      </w:rPr>
+    </w:rPrDefault>
+    <w:pPrDefault/>
+  </w:docDefaults>
+  <w:latentStyles w:count="276" w:defLockedState="0" w:defQFormat="0" w:defSemiHidden="1" w:defUIPriority="99" w:defUnhideWhenUsed="1">
+    <w:lsdException w:name="Normal" w:qFormat="1" w:semiHidden="0" w:uiPriority="0" w:unhideWhenUsed="0"/>
+    <w:lsdException w:name="heading 1" w:qFormat="1" w:semiHidden="0" w:uiPriority="9" w:unhideWhenUsed="0"/>
+    <w:lsdException w:name="heading 2" w:qFormat="1" w:uiPriority="9"/>
+    <w:lsdException w:name="heading 3" w:qFormat="1" w:uiPriority="9"/>
+    <w:lsdException w:name="heading 4" w:qFormat="1" w:uiPriority="9"/>
+    <w:lsdException w:name="heading 5" w:qFormat="1" w:uiPriority="9"/>
+    <w:lsdException w:name="heading 6" w:qFormat="1" w:uiPriority="9"/>
+    <w:lsdException w:name="heading 7" w:qFormat="1" w:uiPriority="9"/>
+    <w:lsdException w:name="heading 8" w:qFormat="1" w:uiPriority="9"/>
+    <w:lsdException w:name="heading 9" w:qFormat="1" w:uiPriority="9"/>
+    <w:lsdException w:name="toc 1" w:uiPriority="39"/>
+    <w:lsdException w:name="toc 2" w:uiPriority="39"/>
+    <w:lsdException w:name="toc 3" w:uiPriority="39"/>
+    <w:lsdException w:name="toc 4" w:uiPriority="39"/>
+    <w:lsdException w:name="toc 5" w:uiPriority="39"/>
+    <w:lsdException w:name="toc 6" w:uiPriority="39"/>
+    <w:lsdException w:name="toc 7" w:uiPriority="39"/>
+    <w:lsdException w:name="toc 8" w:uiPriority="39"/>
+    <w:lsdException w:name="toc 9" w:uiPriority="39"/>
+    <w:lsdException w:name="caption" w:qFormat="1" w:uiPriority="35"/>
+    <w:lsdException w:name="Title" w:qFormat="1" w:semiHidden="0" w:uiPriority="10" w:unhideWhenUsed="0"/>
+    <w:lsdException w:name="Default Paragraph Font" w:uiPriority="1"/>
+    <w:lsdException w:name="Subtitle" w:qFormat="1" w:semiHidden="0" w:uiPriority="11" w:unhideWhenUsed="0"/>
+    <w:lsdException w:name="Strong" w:qFormat="1" w:semiHidden="0" w:uiPriority="22" w:unhideWhenUsed="0"/>
+    <w:lsdException w:name="Emphasis" w:qFormat="1" w:semiHidden="0" w:uiPriority="20" w:unhideWhenUsed="0"/>
     <w:lsdException w:name="Table Grid" w:semiHidden="0" w:uiPriority="59" w:unhideWhenUsed="0"/>
     <w:lsdException w:name="Placeholder Text" w:unhideWhenUsed="0"/>
-    <w:lsdException w:name="No Spacing" w:semiHidden="0" w:uiPriority="1" w:unhideWhenUsed="0" w:qFormat="1"/>
+    <w:lsdException w:name="No Spacing" w:qFormat="1" w:semiHidden="0" w:uiPriority="1" w:unhideWhenUsed="0"/>
     <w:lsdException w:name="Light Shading" w:semiHidden="0" w:uiPriority="60" w:unhideWhenUsed="0"/>
     <w:lsdException w:name="Light List" w:semiHidden="0" w:uiPriority="61" w:unhideWhenUsed="0"/>
     <w:lsdException w:name="Light Grid" w:semiHidden="0" w:uiPriority="62" w:unhideWhenUsed="0"/>
@@ -2021,9 +2650,9 @@
     <w:lsdException w:name="Medium Shading 2 Accent 1" w:semiHidden="0" w:uiPriority="64" w:unhideWhenUsed="0"/>
     <w:lsdException w:name="Medium List 1 Accent 1" w:semiHidden="0" w:uiPriority="65" w:unhideWhenUsed="0"/>
     <w:lsdException w:name="Revision" w:unhideWhenUsed="0"/>
-    <w:lsdException w:name="List Paragraph" w:semiHidden="0" w:uiPriority="34" w:unhideWhenUsed="0" w:qFormat="1"/>
-    <w:lsdException w:name="Quote" w:semiHidden="0" w:uiPriority="29" w:unhideWhenUsed="0" w:qFormat="1"/>
-    <w:lsdException w:name="Intense Quote" w:semiHidden="0" w:uiPriority="30" w:unhideWhenUsed="0" w:qFormat="1"/>
+    <w:lsdException w:name="List Paragraph" w:qFormat="1" w:semiHidden="0" w:uiPriority="34" w:unhideWhenUsed="0"/>
+    <w:lsdException w:name="Quote" w:qFormat="1" w:semiHidden="0" w:uiPriority="29" w:unhideWhenUsed="0"/>
+    <w:lsdException w:name="Intense Quote" w:qFormat="1" w:semiHidden="0" w:uiPriority="30" w:unhideWhenUsed="0"/>
     <w:lsdException w:name="Medium List 2 Accent 1" w:semiHidden="0" w:uiPriority="66" w:unhideWhenUsed="0"/>
     <w:lsdException w:name="Medium Grid 1 Accent 1" w:semiHidden="0" w:uiPriority="67" w:unhideWhenUsed="0"/>
     <w:lsdException w:name="Medium Grid 2 Accent 1" w:semiHidden="0" w:uiPriority="68" w:unhideWhenUsed="0"/>
@@ -2102,19 +2731,19 @@
     <w:lsdException w:name="Colorful Shading Accent 6" w:semiHidden="0" w:uiPriority="71" w:unhideWhenUsed="0"/>
     <w:lsdException w:name="Colorful List Accent 6" w:semiHidden="0" w:uiPriority="72" w:unhideWhenUsed="0"/>
     <w:lsdException w:name="Colorful Grid Accent 6" w:semiHidden="0" w:uiPriority="73" w:unhideWhenUsed="0"/>
-    <w:lsdException w:name="Subtle Emphasis" w:semiHidden="0" w:uiPriority="19" w:unhideWhenUsed="0" w:qFormat="1"/>
-    <w:lsdException w:name="Intense Emphasis" w:semiHidden="0" w:uiPriority="21" w:unhideWhenUsed="0" w:qFormat="1"/>
-    <w:lsdException w:name="Subtle Reference" w:semiHidden="0" w:uiPriority="31" w:unhideWhenUsed="0" w:qFormat="1"/>
-    <w:lsdException w:name="Intense Reference" w:semiHidden="0" w:uiPriority="32" w:unhideWhenUsed="0" w:qFormat="1"/>
-    <w:lsdException w:name="Book Title" w:semiHidden="0" w:uiPriority="33" w:unhideWhenUsed="0" w:qFormat="1"/>
+    <w:lsdException w:name="Subtle Emphasis" w:qFormat="1" w:semiHidden="0" w:uiPriority="19" w:unhideWhenUsed="0"/>
+    <w:lsdException w:name="Intense Emphasis" w:qFormat="1" w:semiHidden="0" w:uiPriority="21" w:unhideWhenUsed="0"/>
+    <w:lsdException w:name="Subtle Reference" w:qFormat="1" w:semiHidden="0" w:uiPriority="31" w:unhideWhenUsed="0"/>
+    <w:lsdException w:name="Intense Reference" w:qFormat="1" w:semiHidden="0" w:uiPriority="32" w:unhideWhenUsed="0"/>
+    <w:lsdException w:name="Book Title" w:qFormat="1" w:semiHidden="0" w:uiPriority="33" w:unhideWhenUsed="0"/>
     <w:lsdException w:name="Bibliography" w:uiPriority="37"/>
-    <w:lsdException w:name="TOC Heading" w:uiPriority="39" w:qFormat="1"/>
+    <w:lsdException w:name="TOC Heading" w:qFormat="1" w:uiPriority="39"/>
   </w:latentStyles>
-  <w:style w:type="paragraph" w:default="1" w:styleId="Normal">
+  <w:style w:default="1" w:styleId="Normal" w:type="paragraph">
     <w:name w:val="Normal"/>
     <w:qFormat/>
   </w:style>
-  <w:style w:type="paragraph" w:styleId="Titre1">
+  <w:style w:styleId="Titre1" w:type="paragraph">
     <w:name w:val="heading 1"/>
     <w:basedOn w:val="Normal"/>
     <w:next w:val="Normal"/>
@@ -2129,19 +2758,19 @@
         <w:numId w:val="2"/>
       </w:numPr>
       <w:spacing w:before="480"/>
-      <w:ind w:left="431" w:hanging="431"/>
+      <w:ind w:hanging="431" w:left="431"/>
       <w:outlineLvl w:val="0"/>
     </w:pPr>
     <w:rPr>
-      <w:rFonts w:asciiTheme="majorHAnsi" w:eastAsiaTheme="majorEastAsia" w:hAnsiTheme="majorHAnsi" w:cstheme="majorBidi"/>
+      <w:rFonts w:asciiTheme="majorHAnsi" w:cstheme="majorBidi" w:eastAsiaTheme="majorEastAsia" w:hAnsiTheme="majorHAnsi"/>
       <w:b/>
       <w:bCs/>
-      <w:color w:val="345A8A" w:themeColor="accent1" w:themeShade="B5"/>
+      <w:color w:themeColor="accent1" w:themeShade="B5" w:val="345A8A"/>
       <w:sz w:val="32"/>
       <w:szCs w:val="32"/>
     </w:rPr>
   </w:style>
-  <w:style w:type="paragraph" w:styleId="Titre2">
+  <w:style w:styleId="Titre2" w:type="paragraph">
     <w:name w:val="heading 2"/>
     <w:basedOn w:val="Normal"/>
     <w:next w:val="Normal"/>
@@ -2158,19 +2787,19 @@
         <w:numId w:val="2"/>
       </w:numPr>
       <w:spacing w:before="200"/>
-      <w:ind w:left="578" w:hanging="578"/>
+      <w:ind w:hanging="578" w:left="578"/>
       <w:outlineLvl w:val="1"/>
     </w:pPr>
     <w:rPr>
-      <w:rFonts w:asciiTheme="majorHAnsi" w:eastAsiaTheme="majorEastAsia" w:hAnsiTheme="majorHAnsi" w:cstheme="majorBidi"/>
+      <w:rFonts w:asciiTheme="majorHAnsi" w:cstheme="majorBidi" w:eastAsiaTheme="majorEastAsia" w:hAnsiTheme="majorHAnsi"/>
       <w:b/>
       <w:bCs/>
-      <w:color w:val="4F81BD" w:themeColor="accent1"/>
+      <w:color w:themeColor="accent1" w:val="4F81BD"/>
       <w:sz w:val="26"/>
       <w:szCs w:val="26"/>
     </w:rPr>
   </w:style>
-  <w:style w:type="paragraph" w:styleId="Titre3">
+  <w:style w:styleId="Titre3" w:type="paragraph">
     <w:name w:val="heading 3"/>
     <w:basedOn w:val="Normal"/>
     <w:next w:val="Normal"/>
@@ -2191,13 +2820,13 @@
       <w:outlineLvl w:val="2"/>
     </w:pPr>
     <w:rPr>
-      <w:rFonts w:asciiTheme="majorHAnsi" w:eastAsiaTheme="majorEastAsia" w:hAnsiTheme="majorHAnsi" w:cstheme="majorBidi"/>
+      <w:rFonts w:asciiTheme="majorHAnsi" w:cstheme="majorBidi" w:eastAsiaTheme="majorEastAsia" w:hAnsiTheme="majorHAnsi"/>
       <w:b/>
       <w:bCs/>
-      <w:color w:val="4F81BD" w:themeColor="accent1"/>
-    </w:rPr>
-  </w:style>
-  <w:style w:type="paragraph" w:styleId="Titre4">
+      <w:color w:themeColor="accent1" w:val="4F81BD"/>
+    </w:rPr>
+  </w:style>
+  <w:style w:styleId="Titre4" w:type="paragraph">
     <w:name w:val="heading 4"/>
     <w:basedOn w:val="Normal"/>
     <w:next w:val="Normal"/>
@@ -2218,15 +2847,15 @@
       <w:outlineLvl w:val="3"/>
     </w:pPr>
     <w:rPr>
-      <w:rFonts w:asciiTheme="majorHAnsi" w:eastAsiaTheme="majorEastAsia" w:hAnsiTheme="majorHAnsi" w:cstheme="majorBidi"/>
+      <w:rFonts w:asciiTheme="majorHAnsi" w:cstheme="majorBidi" w:eastAsiaTheme="majorEastAsia" w:hAnsiTheme="majorHAnsi"/>
       <w:b/>
       <w:bCs/>
       <w:i/>
       <w:iCs/>
-      <w:color w:val="4F81BD" w:themeColor="accent1"/>
-    </w:rPr>
-  </w:style>
-  <w:style w:type="paragraph" w:styleId="Titre5">
+      <w:color w:themeColor="accent1" w:val="4F81BD"/>
+    </w:rPr>
+  </w:style>
+  <w:style w:styleId="Titre5" w:type="paragraph">
     <w:name w:val="heading 5"/>
     <w:basedOn w:val="Normal"/>
     <w:next w:val="Normal"/>
@@ -2247,11 +2876,11 @@
       <w:outlineLvl w:val="4"/>
     </w:pPr>
     <w:rPr>
-      <w:rFonts w:asciiTheme="majorHAnsi" w:eastAsiaTheme="majorEastAsia" w:hAnsiTheme="majorHAnsi" w:cstheme="majorBidi"/>
-      <w:color w:val="243F60" w:themeColor="accent1" w:themeShade="7F"/>
-    </w:rPr>
-  </w:style>
-  <w:style w:type="paragraph" w:styleId="Titre6">
+      <w:rFonts w:asciiTheme="majorHAnsi" w:cstheme="majorBidi" w:eastAsiaTheme="majorEastAsia" w:hAnsiTheme="majorHAnsi"/>
+      <w:color w:themeColor="accent1" w:themeShade="7F" w:val="243F60"/>
+    </w:rPr>
+  </w:style>
+  <w:style w:styleId="Titre6" w:type="paragraph">
     <w:name w:val="heading 6"/>
     <w:basedOn w:val="Normal"/>
     <w:next w:val="Normal"/>
@@ -2272,13 +2901,13 @@
       <w:outlineLvl w:val="5"/>
     </w:pPr>
     <w:rPr>
-      <w:rFonts w:asciiTheme="majorHAnsi" w:eastAsiaTheme="majorEastAsia" w:hAnsiTheme="majorHAnsi" w:cstheme="majorBidi"/>
+      <w:rFonts w:asciiTheme="majorHAnsi" w:cstheme="majorBidi" w:eastAsiaTheme="majorEastAsia" w:hAnsiTheme="majorHAnsi"/>
       <w:i/>
       <w:iCs/>
-      <w:color w:val="243F60" w:themeColor="accent1" w:themeShade="7F"/>
-    </w:rPr>
-  </w:style>
-  <w:style w:type="paragraph" w:styleId="Titre7">
+      <w:color w:themeColor="accent1" w:themeShade="7F" w:val="243F60"/>
+    </w:rPr>
+  </w:style>
+  <w:style w:styleId="Titre7" w:type="paragraph">
     <w:name w:val="heading 7"/>
     <w:basedOn w:val="Normal"/>
     <w:next w:val="Normal"/>
@@ -2299,13 +2928,13 @@
       <w:outlineLvl w:val="6"/>
     </w:pPr>
     <w:rPr>
-      <w:rFonts w:asciiTheme="majorHAnsi" w:eastAsiaTheme="majorEastAsia" w:hAnsiTheme="majorHAnsi" w:cstheme="majorBidi"/>
+      <w:rFonts w:asciiTheme="majorHAnsi" w:cstheme="majorBidi" w:eastAsiaTheme="majorEastAsia" w:hAnsiTheme="majorHAnsi"/>
       <w:i/>
       <w:iCs/>
-      <w:color w:val="404040" w:themeColor="text1" w:themeTint="BF"/>
-    </w:rPr>
-  </w:style>
-  <w:style w:type="paragraph" w:styleId="Titre8">
+      <w:color w:themeColor="text1" w:themeTint="BF" w:val="404040"/>
+    </w:rPr>
+  </w:style>
+  <w:style w:styleId="Titre8" w:type="paragraph">
     <w:name w:val="heading 8"/>
     <w:basedOn w:val="Normal"/>
     <w:next w:val="Normal"/>
@@ -2326,13 +2955,13 @@
       <w:outlineLvl w:val="7"/>
     </w:pPr>
     <w:rPr>
-      <w:rFonts w:asciiTheme="majorHAnsi" w:eastAsiaTheme="majorEastAsia" w:hAnsiTheme="majorHAnsi" w:cstheme="majorBidi"/>
-      <w:color w:val="404040" w:themeColor="text1" w:themeTint="BF"/>
+      <w:rFonts w:asciiTheme="majorHAnsi" w:cstheme="majorBidi" w:eastAsiaTheme="majorEastAsia" w:hAnsiTheme="majorHAnsi"/>
+      <w:color w:themeColor="text1" w:themeTint="BF" w:val="404040"/>
       <w:sz w:val="20"/>
       <w:szCs w:val="20"/>
     </w:rPr>
   </w:style>
-  <w:style w:type="paragraph" w:styleId="Titre9">
+  <w:style w:styleId="Titre9" w:type="paragraph">
     <w:name w:val="heading 9"/>
     <w:basedOn w:val="Normal"/>
     <w:next w:val="Normal"/>
@@ -2353,41 +2982,41 @@
       <w:outlineLvl w:val="8"/>
     </w:pPr>
     <w:rPr>
-      <w:rFonts w:asciiTheme="majorHAnsi" w:eastAsiaTheme="majorEastAsia" w:hAnsiTheme="majorHAnsi" w:cstheme="majorBidi"/>
+      <w:rFonts w:asciiTheme="majorHAnsi" w:cstheme="majorBidi" w:eastAsiaTheme="majorEastAsia" w:hAnsiTheme="majorHAnsi"/>
       <w:i/>
       <w:iCs/>
-      <w:color w:val="404040" w:themeColor="text1" w:themeTint="BF"/>
+      <w:color w:themeColor="text1" w:themeTint="BF" w:val="404040"/>
       <w:sz w:val="20"/>
       <w:szCs w:val="20"/>
     </w:rPr>
   </w:style>
-  <w:style w:type="character" w:default="1" w:styleId="Policepardfaut">
+  <w:style w:default="1" w:styleId="Policepardfaut" w:type="character">
     <w:name w:val="Default Paragraph Font"/>
     <w:uiPriority w:val="1"/>
     <w:unhideWhenUsed/>
   </w:style>
-  <w:style w:type="table" w:default="1" w:styleId="TableauNormal">
+  <w:style w:default="1" w:styleId="TableauNormal" w:type="table">
     <w:name w:val="Normal Table"/>
     <w:uiPriority w:val="99"/>
     <w:semiHidden/>
     <w:unhideWhenUsed/>
     <w:tblPr>
-      <w:tblInd w:w="0" w:type="dxa"/>
+      <w:tblInd w:type="dxa" w:w="0"/>
       <w:tblCellMar>
-        <w:top w:w="0" w:type="dxa"/>
-        <w:left w:w="108" w:type="dxa"/>
-        <w:bottom w:w="0" w:type="dxa"/>
-        <w:right w:w="108" w:type="dxa"/>
+        <w:top w:type="dxa" w:w="0"/>
+        <w:left w:type="dxa" w:w="108"/>
+        <w:bottom w:type="dxa" w:w="0"/>
+        <w:right w:type="dxa" w:w="108"/>
       </w:tblCellMar>
     </w:tblPr>
   </w:style>
-  <w:style w:type="numbering" w:default="1" w:styleId="Aucuneliste">
+  <w:style w:default="1" w:styleId="Aucuneliste" w:type="numbering">
     <w:name w:val="No List"/>
     <w:uiPriority w:val="99"/>
     <w:semiHidden/>
     <w:unhideWhenUsed/>
   </w:style>
-  <w:style w:type="paragraph" w:styleId="Titre">
+  <w:style w:styleId="Titre" w:type="paragraph">
     <w:name w:val="Title"/>
     <w:basedOn w:val="Normal"/>
     <w:next w:val="Normal"/>
@@ -2397,66 +3026,66 @@
     <w:rsid w:val="00084A74"/>
     <w:pPr>
       <w:pBdr>
-        <w:bottom w:val="single" w:sz="8" w:space="4" w:color="4F81BD" w:themeColor="accent1"/>
+        <w:bottom w:color="4F81BD" w:space="4" w:sz="8" w:themeColor="accent1" w:val="single"/>
       </w:pBdr>
       <w:spacing w:after="300"/>
       <w:contextualSpacing/>
     </w:pPr>
     <w:rPr>
-      <w:rFonts w:asciiTheme="majorHAnsi" w:eastAsiaTheme="majorEastAsia" w:hAnsiTheme="majorHAnsi" w:cstheme="majorBidi"/>
-      <w:color w:val="17365D" w:themeColor="text2" w:themeShade="BF"/>
+      <w:rFonts w:asciiTheme="majorHAnsi" w:cstheme="majorBidi" w:eastAsiaTheme="majorEastAsia" w:hAnsiTheme="majorHAnsi"/>
+      <w:color w:themeColor="text2" w:themeShade="BF" w:val="17365D"/>
       <w:spacing w:val="5"/>
       <w:kern w:val="28"/>
       <w:sz w:val="52"/>
       <w:szCs w:val="52"/>
     </w:rPr>
   </w:style>
-  <w:style w:type="character" w:customStyle="1" w:styleId="TitreCar">
+  <w:style w:customStyle="1" w:styleId="TitreCar" w:type="character">
     <w:name w:val="Titre Car"/>
     <w:basedOn w:val="Policepardfaut"/>
     <w:link w:val="Titre"/>
     <w:uiPriority w:val="10"/>
     <w:rsid w:val="00084A74"/>
     <w:rPr>
-      <w:rFonts w:asciiTheme="majorHAnsi" w:eastAsiaTheme="majorEastAsia" w:hAnsiTheme="majorHAnsi" w:cstheme="majorBidi"/>
-      <w:color w:val="17365D" w:themeColor="text2" w:themeShade="BF"/>
+      <w:rFonts w:asciiTheme="majorHAnsi" w:cstheme="majorBidi" w:eastAsiaTheme="majorEastAsia" w:hAnsiTheme="majorHAnsi"/>
+      <w:color w:themeColor="text2" w:themeShade="BF" w:val="17365D"/>
       <w:spacing w:val="5"/>
       <w:kern w:val="28"/>
       <w:sz w:val="52"/>
       <w:szCs w:val="52"/>
     </w:rPr>
   </w:style>
-  <w:style w:type="character" w:customStyle="1" w:styleId="Titre1Car">
+  <w:style w:customStyle="1" w:styleId="Titre1Car" w:type="character">
     <w:name w:val="Titre 1 Car"/>
     <w:basedOn w:val="Policepardfaut"/>
     <w:link w:val="Titre1"/>
     <w:uiPriority w:val="9"/>
     <w:rsid w:val="007338D5"/>
     <w:rPr>
-      <w:rFonts w:asciiTheme="majorHAnsi" w:eastAsiaTheme="majorEastAsia" w:hAnsiTheme="majorHAnsi" w:cstheme="majorBidi"/>
+      <w:rFonts w:asciiTheme="majorHAnsi" w:cstheme="majorBidi" w:eastAsiaTheme="majorEastAsia" w:hAnsiTheme="majorHAnsi"/>
       <w:b/>
       <w:bCs/>
-      <w:color w:val="345A8A" w:themeColor="accent1" w:themeShade="B5"/>
+      <w:color w:themeColor="accent1" w:themeShade="B5" w:val="345A8A"/>
       <w:sz w:val="32"/>
       <w:szCs w:val="32"/>
     </w:rPr>
   </w:style>
-  <w:style w:type="character" w:customStyle="1" w:styleId="Titre2Car">
+  <w:style w:customStyle="1" w:styleId="Titre2Car" w:type="character">
     <w:name w:val="Titre 2 Car"/>
     <w:basedOn w:val="Policepardfaut"/>
     <w:link w:val="Titre2"/>
     <w:uiPriority w:val="9"/>
     <w:rsid w:val="007338D5"/>
     <w:rPr>
-      <w:rFonts w:asciiTheme="majorHAnsi" w:eastAsiaTheme="majorEastAsia" w:hAnsiTheme="majorHAnsi" w:cstheme="majorBidi"/>
+      <w:rFonts w:asciiTheme="majorHAnsi" w:cstheme="majorBidi" w:eastAsiaTheme="majorEastAsia" w:hAnsiTheme="majorHAnsi"/>
       <w:b/>
       <w:bCs/>
-      <w:color w:val="4F81BD" w:themeColor="accent1"/>
+      <w:color w:themeColor="accent1" w:val="4F81BD"/>
       <w:sz w:val="26"/>
       <w:szCs w:val="26"/>
     </w:rPr>
   </w:style>
-  <w:style w:type="character" w:customStyle="1" w:styleId="Titre3Car">
+  <w:style w:customStyle="1" w:styleId="Titre3Car" w:type="character">
     <w:name w:val="Titre 3 Car"/>
     <w:basedOn w:val="Policepardfaut"/>
     <w:link w:val="Titre3"/>
@@ -2464,13 +3093,13 @@
     <w:semiHidden/>
     <w:rsid w:val="007338D5"/>
     <w:rPr>
-      <w:rFonts w:asciiTheme="majorHAnsi" w:eastAsiaTheme="majorEastAsia" w:hAnsiTheme="majorHAnsi" w:cstheme="majorBidi"/>
+      <w:rFonts w:asciiTheme="majorHAnsi" w:cstheme="majorBidi" w:eastAsiaTheme="majorEastAsia" w:hAnsiTheme="majorHAnsi"/>
       <w:b/>
       <w:bCs/>
-      <w:color w:val="4F81BD" w:themeColor="accent1"/>
-    </w:rPr>
-  </w:style>
-  <w:style w:type="character" w:customStyle="1" w:styleId="Titre4Car">
+      <w:color w:themeColor="accent1" w:val="4F81BD"/>
+    </w:rPr>
+  </w:style>
+  <w:style w:customStyle="1" w:styleId="Titre4Car" w:type="character">
     <w:name w:val="Titre 4 Car"/>
     <w:basedOn w:val="Policepardfaut"/>
     <w:link w:val="Titre4"/>
@@ -2478,15 +3107,15 @@
     <w:semiHidden/>
     <w:rsid w:val="007338D5"/>
     <w:rPr>
-      <w:rFonts w:asciiTheme="majorHAnsi" w:eastAsiaTheme="majorEastAsia" w:hAnsiTheme="majorHAnsi" w:cstheme="majorBidi"/>
+      <w:rFonts w:asciiTheme="majorHAnsi" w:cstheme="majorBidi" w:eastAsiaTheme="majorEastAsia" w:hAnsiTheme="majorHAnsi"/>
       <w:b/>
       <w:bCs/>
       <w:i/>
       <w:iCs/>
-      <w:color w:val="4F81BD" w:themeColor="accent1"/>
-    </w:rPr>
-  </w:style>
-  <w:style w:type="character" w:customStyle="1" w:styleId="Titre5Car">
+      <w:color w:themeColor="accent1" w:val="4F81BD"/>
+    </w:rPr>
+  </w:style>
+  <w:style w:customStyle="1" w:styleId="Titre5Car" w:type="character">
     <w:name w:val="Titre 5 Car"/>
     <w:basedOn w:val="Policepardfaut"/>
     <w:link w:val="Titre5"/>
@@ -2494,11 +3123,11 @@
     <w:semiHidden/>
     <w:rsid w:val="007338D5"/>
     <w:rPr>
-      <w:rFonts w:asciiTheme="majorHAnsi" w:eastAsiaTheme="majorEastAsia" w:hAnsiTheme="majorHAnsi" w:cstheme="majorBidi"/>
-      <w:color w:val="243F60" w:themeColor="accent1" w:themeShade="7F"/>
-    </w:rPr>
-  </w:style>
-  <w:style w:type="character" w:customStyle="1" w:styleId="Titre6Car">
+      <w:rFonts w:asciiTheme="majorHAnsi" w:cstheme="majorBidi" w:eastAsiaTheme="majorEastAsia" w:hAnsiTheme="majorHAnsi"/>
+      <w:color w:themeColor="accent1" w:themeShade="7F" w:val="243F60"/>
+    </w:rPr>
+  </w:style>
+  <w:style w:customStyle="1" w:styleId="Titre6Car" w:type="character">
     <w:name w:val="Titre 6 Car"/>
     <w:basedOn w:val="Policepardfaut"/>
     <w:link w:val="Titre6"/>
@@ -2506,13 +3135,13 @@
     <w:semiHidden/>
     <w:rsid w:val="007338D5"/>
     <w:rPr>
-      <w:rFonts w:asciiTheme="majorHAnsi" w:eastAsiaTheme="majorEastAsia" w:hAnsiTheme="majorHAnsi" w:cstheme="majorBidi"/>
+      <w:rFonts w:asciiTheme="majorHAnsi" w:cstheme="majorBidi" w:eastAsiaTheme="majorEastAsia" w:hAnsiTheme="majorHAnsi"/>
       <w:i/>
       <w:iCs/>
-      <w:color w:val="243F60" w:themeColor="accent1" w:themeShade="7F"/>
-    </w:rPr>
-  </w:style>
-  <w:style w:type="character" w:customStyle="1" w:styleId="Titre7Car">
+      <w:color w:themeColor="accent1" w:themeShade="7F" w:val="243F60"/>
+    </w:rPr>
+  </w:style>
+  <w:style w:customStyle="1" w:styleId="Titre7Car" w:type="character">
     <w:name w:val="Titre 7 Car"/>
     <w:basedOn w:val="Policepardfaut"/>
     <w:link w:val="Titre7"/>
@@ -2520,13 +3149,13 @@
     <w:semiHidden/>
     <w:rsid w:val="007338D5"/>
     <w:rPr>
-      <w:rFonts w:asciiTheme="majorHAnsi" w:eastAsiaTheme="majorEastAsia" w:hAnsiTheme="majorHAnsi" w:cstheme="majorBidi"/>
+      <w:rFonts w:asciiTheme="majorHAnsi" w:cstheme="majorBidi" w:eastAsiaTheme="majorEastAsia" w:hAnsiTheme="majorHAnsi"/>
       <w:i/>
       <w:iCs/>
-      <w:color w:val="404040" w:themeColor="text1" w:themeTint="BF"/>
-    </w:rPr>
-  </w:style>
-  <w:style w:type="character" w:customStyle="1" w:styleId="Titre8Car">
+      <w:color w:themeColor="text1" w:themeTint="BF" w:val="404040"/>
+    </w:rPr>
+  </w:style>
+  <w:style w:customStyle="1" w:styleId="Titre8Car" w:type="character">
     <w:name w:val="Titre 8 Car"/>
     <w:basedOn w:val="Policepardfaut"/>
     <w:link w:val="Titre8"/>
@@ -2534,13 +3163,13 @@
     <w:semiHidden/>
     <w:rsid w:val="007338D5"/>
     <w:rPr>
-      <w:rFonts w:asciiTheme="majorHAnsi" w:eastAsiaTheme="majorEastAsia" w:hAnsiTheme="majorHAnsi" w:cstheme="majorBidi"/>
-      <w:color w:val="404040" w:themeColor="text1" w:themeTint="BF"/>
+      <w:rFonts w:asciiTheme="majorHAnsi" w:cstheme="majorBidi" w:eastAsiaTheme="majorEastAsia" w:hAnsiTheme="majorHAnsi"/>
+      <w:color w:themeColor="text1" w:themeTint="BF" w:val="404040"/>
       <w:sz w:val="20"/>
       <w:szCs w:val="20"/>
     </w:rPr>
   </w:style>
-  <w:style w:type="character" w:customStyle="1" w:styleId="Titre9Car">
+  <w:style w:customStyle="1" w:styleId="Titre9Car" w:type="character">
     <w:name w:val="Titre 9 Car"/>
     <w:basedOn w:val="Policepardfaut"/>
     <w:link w:val="Titre9"/>
@@ -2548,611 +3177,10 @@
     <w:semiHidden/>
     <w:rsid w:val="007338D5"/>
     <w:rPr>
-      <w:rFonts w:asciiTheme="majorHAnsi" w:eastAsiaTheme="majorEastAsia" w:hAnsiTheme="majorHAnsi" w:cstheme="majorBidi"/>
+      <w:rFonts w:asciiTheme="majorHAnsi" w:cstheme="majorBidi" w:eastAsiaTheme="majorEastAsia" w:hAnsiTheme="majorHAnsi"/>
       <w:i/>
       <w:iCs/>
-      <w:color w:val="404040" w:themeColor="text1" w:themeTint="BF"/>
-      <w:sz w:val="20"/>
-      <w:szCs w:val="20"/>
-    </w:rPr>
-  </w:style>
-</w:styles>
-</file>
-
-<file path=word/stylesWithEffects.xml><?xml version="1.0" encoding="utf-8"?>
-<w:styles xmlns:wpc="http://schemas.microsoft.com/office/word/2010/wordprocessingCanvas" xmlns:mo="http://schemas.microsoft.com/office/mac/office/2008/main" xmlns:mc="http://schemas.openxmlformats.org/markup-compatibility/2006" xmlns:mv="urn:schemas-microsoft-com:mac:vml" xmlns:o="urn:schemas-microsoft-com:office:office" xmlns:r="http://schemas.openxmlformats.org/officeDocument/2006/relationships" xmlns:m="http://schemas.openxmlformats.org/officeDocument/2006/math" xmlns:v="urn:schemas-microsoft-com:vml" xmlns:wp14="http://schemas.microsoft.com/office/word/2010/wordprocessingDrawing" xmlns:wp="http://schemas.openxmlformats.org/drawingml/2006/wordprocessingDrawing" xmlns:w10="urn:schemas-microsoft-com:office:word" xmlns:w="http://schemas.openxmlformats.org/wordprocessingml/2006/main" xmlns:w14="http://schemas.microsoft.com/office/word/2010/wordml" xmlns:wpg="http://schemas.microsoft.com/office/word/2010/wordprocessingGroup" xmlns:wpi="http://schemas.microsoft.com/office/word/2010/wordprocessingInk" xmlns:wne="http://schemas.microsoft.com/office/word/2006/wordml" xmlns:wps="http://schemas.microsoft.com/office/word/2010/wordprocessingShape" mc:Ignorable="w14 wp14">
-  <w:docDefaults>
-    <w:rPrDefault>
-      <w:rPr>
-        <w:rFonts w:asciiTheme="minorHAnsi" w:eastAsiaTheme="minorEastAsia" w:hAnsiTheme="minorHAnsi" w:cstheme="minorBidi"/>
-        <w:sz w:val="24"/>
-        <w:szCs w:val="24"/>
-        <w:lang w:val="en-US" w:eastAsia="fr-FR" w:bidi="ar-SA"/>
-      </w:rPr>
-    </w:rPrDefault>
-    <w:pPrDefault/>
-  </w:docDefaults>
-  <w:latentStyles w:defLockedState="0" w:defUIPriority="99" w:defSemiHidden="1" w:defUnhideWhenUsed="1" w:defQFormat="0" w:count="276">
-    <w:lsdException w:name="Normal" w:semiHidden="0" w:uiPriority="0" w:unhideWhenUsed="0" w:qFormat="1"/>
-    <w:lsdException w:name="heading 1" w:semiHidden="0" w:uiPriority="9" w:unhideWhenUsed="0" w:qFormat="1"/>
-    <w:lsdException w:name="heading 2" w:uiPriority="9" w:qFormat="1"/>
-    <w:lsdException w:name="heading 3" w:uiPriority="9" w:qFormat="1"/>
-    <w:lsdException w:name="heading 4" w:uiPriority="9" w:qFormat="1"/>
-    <w:lsdException w:name="heading 5" w:uiPriority="9" w:qFormat="1"/>
-    <w:lsdException w:name="heading 6" w:uiPriority="9" w:qFormat="1"/>
-    <w:lsdException w:name="heading 7" w:uiPriority="9" w:qFormat="1"/>
-    <w:lsdException w:name="heading 8" w:uiPriority="9" w:qFormat="1"/>
-    <w:lsdException w:name="heading 9" w:uiPriority="9" w:qFormat="1"/>
-    <w:lsdException w:name="toc 1" w:uiPriority="39"/>
-    <w:lsdException w:name="toc 2" w:uiPriority="39"/>
-    <w:lsdException w:name="toc 3" w:uiPriority="39"/>
-    <w:lsdException w:name="toc 4" w:uiPriority="39"/>
-    <w:lsdException w:name="toc 5" w:uiPriority="39"/>
-    <w:lsdException w:name="toc 6" w:uiPriority="39"/>
-    <w:lsdException w:name="toc 7" w:uiPriority="39"/>
-    <w:lsdException w:name="toc 8" w:uiPriority="39"/>
-    <w:lsdException w:name="toc 9" w:uiPriority="39"/>
-    <w:lsdException w:name="caption" w:uiPriority="35" w:qFormat="1"/>
-    <w:lsdException w:name="Title" w:semiHidden="0" w:uiPriority="10" w:unhideWhenUsed="0" w:qFormat="1"/>
-    <w:lsdException w:name="Default Paragraph Font" w:uiPriority="1"/>
-    <w:lsdException w:name="Subtitle" w:semiHidden="0" w:uiPriority="11" w:unhideWhenUsed="0" w:qFormat="1"/>
-    <w:lsdException w:name="Strong" w:semiHidden="0" w:uiPriority="22" w:unhideWhenUsed="0" w:qFormat="1"/>
-    <w:lsdException w:name="Emphasis" w:semiHidden="0" w:uiPriority="20" w:unhideWhenUsed="0" w:qFormat="1"/>
-    <w:lsdException w:name="Table Grid" w:semiHidden="0" w:uiPriority="59" w:unhideWhenUsed="0"/>
-    <w:lsdException w:name="Placeholder Text" w:unhideWhenUsed="0"/>
-    <w:lsdException w:name="No Spacing" w:semiHidden="0" w:uiPriority="1" w:unhideWhenUsed="0" w:qFormat="1"/>
-    <w:lsdException w:name="Light Shading" w:semiHidden="0" w:uiPriority="60" w:unhideWhenUsed="0"/>
-    <w:lsdException w:name="Light List" w:semiHidden="0" w:uiPriority="61" w:unhideWhenUsed="0"/>
-    <w:lsdException w:name="Light Grid" w:semiHidden="0" w:uiPriority="62" w:unhideWhenUsed="0"/>
-    <w:lsdException w:name="Medium Shading 1" w:semiHidden="0" w:uiPriority="63" w:unhideWhenUsed="0"/>
-    <w:lsdException w:name="Medium Shading 2" w:semiHidden="0" w:uiPriority="64" w:unhideWhenUsed="0"/>
-    <w:lsdException w:name="Medium List 1" w:semiHidden="0" w:uiPriority="65" w:unhideWhenUsed="0"/>
-    <w:lsdException w:name="Medium List 2" w:semiHidden="0" w:uiPriority="66" w:unhideWhenUsed="0"/>
-    <w:lsdException w:name="Medium Grid 1" w:semiHidden="0" w:uiPriority="67" w:unhideWhenUsed="0"/>
-    <w:lsdException w:name="Medium Grid 2" w:semiHidden="0" w:uiPriority="68" w:unhideWhenUsed="0"/>
-    <w:lsdException w:name="Medium Grid 3" w:semiHidden="0" w:uiPriority="69" w:unhideWhenUsed="0"/>
-    <w:lsdException w:name="Dark List" w:semiHidden="0" w:uiPriority="70" w:unhideWhenUsed="0"/>
-    <w:lsdException w:name="Colorful Shading" w:semiHidden="0" w:uiPriority="71" w:unhideWhenUsed="0"/>
-    <w:lsdException w:name="Colorful List" w:semiHidden="0" w:uiPriority="72" w:unhideWhenUsed="0"/>
-    <w:lsdException w:name="Colorful Grid" w:semiHidden="0" w:uiPriority="73" w:unhideWhenUsed="0"/>
-    <w:lsdException w:name="Light Shading Accent 1" w:semiHidden="0" w:uiPriority="60" w:unhideWhenUsed="0"/>
-    <w:lsdException w:name="Light List Accent 1" w:semiHidden="0" w:uiPriority="61" w:unhideWhenUsed="0"/>
-    <w:lsdException w:name="Light Grid Accent 1" w:semiHidden="0" w:uiPriority="62" w:unhideWhenUsed="0"/>
-    <w:lsdException w:name="Medium Shading 1 Accent 1" w:semiHidden="0" w:uiPriority="63" w:unhideWhenUsed="0"/>
-    <w:lsdException w:name="Medium Shading 2 Accent 1" w:semiHidden="0" w:uiPriority="64" w:unhideWhenUsed="0"/>
-    <w:lsdException w:name="Medium List 1 Accent 1" w:semiHidden="0" w:uiPriority="65" w:unhideWhenUsed="0"/>
-    <w:lsdException w:name="Revision" w:unhideWhenUsed="0"/>
-    <w:lsdException w:name="List Paragraph" w:semiHidden="0" w:uiPriority="34" w:unhideWhenUsed="0" w:qFormat="1"/>
-    <w:lsdException w:name="Quote" w:semiHidden="0" w:uiPriority="29" w:unhideWhenUsed="0" w:qFormat="1"/>
-    <w:lsdException w:name="Intense Quote" w:semiHidden="0" w:uiPriority="30" w:unhideWhenUsed="0" w:qFormat="1"/>
-    <w:lsdException w:name="Medium List 2 Accent 1" w:semiHidden="0" w:uiPriority="66" w:unhideWhenUsed="0"/>
-    <w:lsdException w:name="Medium Grid 1 Accent 1" w:semiHidden="0" w:uiPriority="67" w:unhideWhenUsed="0"/>
-    <w:lsdException w:name="Medium Grid 2 Accent 1" w:semiHidden="0" w:uiPriority="68" w:unhideWhenUsed="0"/>
-    <w:lsdException w:name="Medium Grid 3 Accent 1" w:semiHidden="0" w:uiPriority="69" w:unhideWhenUsed="0"/>
-    <w:lsdException w:name="Dark List Accent 1" w:semiHidden="0" w:uiPriority="70" w:unhideWhenUsed="0"/>
-    <w:lsdException w:name="Colorful Shading Accent 1" w:semiHidden="0" w:uiPriority="71" w:unhideWhenUsed="0"/>
-    <w:lsdException w:name="Colorful List Accent 1" w:semiHidden="0" w:uiPriority="72" w:unhideWhenUsed="0"/>
-    <w:lsdException w:name="Colorful Grid Accent 1" w:semiHidden="0" w:uiPriority="73" w:unhideWhenUsed="0"/>
-    <w:lsdException w:name="Light Shading Accent 2" w:semiHidden="0" w:uiPriority="60" w:unhideWhenUsed="0"/>
-    <w:lsdException w:name="Light List Accent 2" w:semiHidden="0" w:uiPriority="61" w:unhideWhenUsed="0"/>
-    <w:lsdException w:name="Light Grid Accent 2" w:semiHidden="0" w:uiPriority="62" w:unhideWhenUsed="0"/>
-    <w:lsdException w:name="Medium Shading 1 Accent 2" w:semiHidden="0" w:uiPriority="63" w:unhideWhenUsed="0"/>
-    <w:lsdException w:name="Medium Shading 2 Accent 2" w:semiHidden="0" w:uiPriority="64" w:unhideWhenUsed="0"/>
-    <w:lsdException w:name="Medium List 1 Accent 2" w:semiHidden="0" w:uiPriority="65" w:unhideWhenUsed="0"/>
-    <w:lsdException w:name="Medium List 2 Accent 2" w:semiHidden="0" w:uiPriority="66" w:unhideWhenUsed="0"/>
-    <w:lsdException w:name="Medium Grid 1 Accent 2" w:semiHidden="0" w:uiPriority="67" w:unhideWhenUsed="0"/>
-    <w:lsdException w:name="Medium Grid 2 Accent 2" w:semiHidden="0" w:uiPriority="68" w:unhideWhenUsed="0"/>
-    <w:lsdException w:name="Medium Grid 3 Accent 2" w:semiHidden="0" w:uiPriority="69" w:unhideWhenUsed="0"/>
-    <w:lsdException w:name="Dark List Accent 2" w:semiHidden="0" w:uiPriority="70" w:unhideWhenUsed="0"/>
-    <w:lsdException w:name="Colorful Shading Accent 2" w:semiHidden="0" w:uiPriority="71" w:unhideWhenUsed="0"/>
-    <w:lsdException w:name="Colorful List Accent 2" w:semiHidden="0" w:uiPriority="72" w:unhideWhenUsed="0"/>
-    <w:lsdException w:name="Colorful Grid Accent 2" w:semiHidden="0" w:uiPriority="73" w:unhideWhenUsed="0"/>
-    <w:lsdException w:name="Light Shading Accent 3" w:semiHidden="0" w:uiPriority="60" w:unhideWhenUsed="0"/>
-    <w:lsdException w:name="Light List Accent 3" w:semiHidden="0" w:uiPriority="61" w:unhideWhenUsed="0"/>
-    <w:lsdException w:name="Light Grid Accent 3" w:semiHidden="0" w:uiPriority="62" w:unhideWhenUsed="0"/>
-    <w:lsdException w:name="Medium Shading 1 Accent 3" w:semiHidden="0" w:uiPriority="63" w:unhideWhenUsed="0"/>
-    <w:lsdException w:name="Medium Shading 2 Accent 3" w:semiHidden="0" w:uiPriority="64" w:unhideWhenUsed="0"/>
-    <w:lsdException w:name="Medium List 1 Accent 3" w:semiHidden="0" w:uiPriority="65" w:unhideWhenUsed="0"/>
-    <w:lsdException w:name="Medium List 2 Accent 3" w:semiHidden="0" w:uiPriority="66" w:unhideWhenUsed="0"/>
-    <w:lsdException w:name="Medium Grid 1 Accent 3" w:semiHidden="0" w:uiPriority="67" w:unhideWhenUsed="0"/>
-    <w:lsdException w:name="Medium Grid 2 Accent 3" w:semiHidden="0" w:uiPriority="68" w:unhideWhenUsed="0"/>
-    <w:lsdException w:name="Medium Grid 3 Accent 3" w:semiHidden="0" w:uiPriority="69" w:unhideWhenUsed="0"/>
-    <w:lsdException w:name="Dark List Accent 3" w:semiHidden="0" w:uiPriority="70" w:unhideWhenUsed="0"/>
-    <w:lsdException w:name="Colorful Shading Accent 3" w:semiHidden="0" w:uiPriority="71" w:unhideWhenUsed="0"/>
-    <w:lsdException w:name="Colorful List Accent 3" w:semiHidden="0" w:uiPriority="72" w:unhideWhenUsed="0"/>
-    <w:lsdException w:name="Colorful Grid Accent 3" w:semiHidden="0" w:uiPriority="73" w:unhideWhenUsed="0"/>
-    <w:lsdException w:name="Light Shading Accent 4" w:semiHidden="0" w:uiPriority="60" w:unhideWhenUsed="0"/>
-    <w:lsdException w:name="Light List Accent 4" w:semiHidden="0" w:uiPriority="61" w:unhideWhenUsed="0"/>
-    <w:lsdException w:name="Light Grid Accent 4" w:semiHidden="0" w:uiPriority="62" w:unhideWhenUsed="0"/>
-    <w:lsdException w:name="Medium Shading 1 Accent 4" w:semiHidden="0" w:uiPriority="63" w:unhideWhenUsed="0"/>
-    <w:lsdException w:name="Medium Shading 2 Accent 4" w:semiHidden="0" w:uiPriority="64" w:unhideWhenUsed="0"/>
-    <w:lsdException w:name="Medium List 1 Accent 4" w:semiHidden="0" w:uiPriority="65" w:unhideWhenUsed="0"/>
-    <w:lsdException w:name="Medium List 2 Accent 4" w:semiHidden="0" w:uiPriority="66" w:unhideWhenUsed="0"/>
-    <w:lsdException w:name="Medium Grid 1 Accent 4" w:semiHidden="0" w:uiPriority="67" w:unhideWhenUsed="0"/>
-    <w:lsdException w:name="Medium Grid 2 Accent 4" w:semiHidden="0" w:uiPriority="68" w:unhideWhenUsed="0"/>
-    <w:lsdException w:name="Medium Grid 3 Accent 4" w:semiHidden="0" w:uiPriority="69" w:unhideWhenUsed="0"/>
-    <w:lsdException w:name="Dark List Accent 4" w:semiHidden="0" w:uiPriority="70" w:unhideWhenUsed="0"/>
-    <w:lsdException w:name="Colorful Shading Accent 4" w:semiHidden="0" w:uiPriority="71" w:unhideWhenUsed="0"/>
-    <w:lsdException w:name="Colorful List Accent 4" w:semiHidden="0" w:uiPriority="72" w:unhideWhenUsed="0"/>
-    <w:lsdException w:name="Colorful Grid Accent 4" w:semiHidden="0" w:uiPriority="73" w:unhideWhenUsed="0"/>
-    <w:lsdException w:name="Light Shading Accent 5" w:semiHidden="0" w:uiPriority="60" w:unhideWhenUsed="0"/>
-    <w:lsdException w:name="Light List Accent 5" w:semiHidden="0" w:uiPriority="61" w:unhideWhenUsed="0"/>
-    <w:lsdException w:name="Light Grid Accent 5" w:semiHidden="0" w:uiPriority="62" w:unhideWhenUsed="0"/>
-    <w:lsdException w:name="Medium Shading 1 Accent 5" w:semiHidden="0" w:uiPriority="63" w:unhideWhenUsed="0"/>
-    <w:lsdException w:name="Medium Shading 2 Accent 5" w:semiHidden="0" w:uiPriority="64" w:unhideWhenUsed="0"/>
-    <w:lsdException w:name="Medium List 1 Accent 5" w:semiHidden="0" w:uiPriority="65" w:unhideWhenUsed="0"/>
-    <w:lsdException w:name="Medium List 2 Accent 5" w:semiHidden="0" w:uiPriority="66" w:unhideWhenUsed="0"/>
-    <w:lsdException w:name="Medium Grid 1 Accent 5" w:semiHidden="0" w:uiPriority="67" w:unhideWhenUsed="0"/>
-    <w:lsdException w:name="Medium Grid 2 Accent 5" w:semiHidden="0" w:uiPriority="68" w:unhideWhenUsed="0"/>
-    <w:lsdException w:name="Medium Grid 3 Accent 5" w:semiHidden="0" w:uiPriority="69" w:unhideWhenUsed="0"/>
-    <w:lsdException w:name="Dark List Accent 5" w:semiHidden="0" w:uiPriority="70" w:unhideWhenUsed="0"/>
-    <w:lsdException w:name="Colorful Shading Accent 5" w:semiHidden="0" w:uiPriority="71" w:unhideWhenUsed="0"/>
-    <w:lsdException w:name="Colorful List Accent 5" w:semiHidden="0" w:uiPriority="72" w:unhideWhenUsed="0"/>
-    <w:lsdException w:name="Colorful Grid Accent 5" w:semiHidden="0" w:uiPriority="73" w:unhideWhenUsed="0"/>
-    <w:lsdException w:name="Light Shading Accent 6" w:semiHidden="0" w:uiPriority="60" w:unhideWhenUsed="0"/>
-    <w:lsdException w:name="Light List Accent 6" w:semiHidden="0" w:uiPriority="61" w:unhideWhenUsed="0"/>
-    <w:lsdException w:name="Light Grid Accent 6" w:semiHidden="0" w:uiPriority="62" w:unhideWhenUsed="0"/>
-    <w:lsdException w:name="Medium Shading 1 Accent 6" w:semiHidden="0" w:uiPriority="63" w:unhideWhenUsed="0"/>
-    <w:lsdException w:name="Medium Shading 2 Accent 6" w:semiHidden="0" w:uiPriority="64" w:unhideWhenUsed="0"/>
-    <w:lsdException w:name="Medium List 1 Accent 6" w:semiHidden="0" w:uiPriority="65" w:unhideWhenUsed="0"/>
-    <w:lsdException w:name="Medium List 2 Accent 6" w:semiHidden="0" w:uiPriority="66" w:unhideWhenUsed="0"/>
-    <w:lsdException w:name="Medium Grid 1 Accent 6" w:semiHidden="0" w:uiPriority="67" w:unhideWhenUsed="0"/>
-    <w:lsdException w:name="Medium Grid 2 Accent 6" w:semiHidden="0" w:uiPriority="68" w:unhideWhenUsed="0"/>
-    <w:lsdException w:name="Medium Grid 3 Accent 6" w:semiHidden="0" w:uiPriority="69" w:unhideWhenUsed="0"/>
-    <w:lsdException w:name="Dark List Accent 6" w:semiHidden="0" w:uiPriority="70" w:unhideWhenUsed="0"/>
-    <w:lsdException w:name="Colorful Shading Accent 6" w:semiHidden="0" w:uiPriority="71" w:unhideWhenUsed="0"/>
-    <w:lsdException w:name="Colorful List Accent 6" w:semiHidden="0" w:uiPriority="72" w:unhideWhenUsed="0"/>
-    <w:lsdException w:name="Colorful Grid Accent 6" w:semiHidden="0" w:uiPriority="73" w:unhideWhenUsed="0"/>
-    <w:lsdException w:name="Subtle Emphasis" w:semiHidden="0" w:uiPriority="19" w:unhideWhenUsed="0" w:qFormat="1"/>
-    <w:lsdException w:name="Intense Emphasis" w:semiHidden="0" w:uiPriority="21" w:unhideWhenUsed="0" w:qFormat="1"/>
-    <w:lsdException w:name="Subtle Reference" w:semiHidden="0" w:uiPriority="31" w:unhideWhenUsed="0" w:qFormat="1"/>
-    <w:lsdException w:name="Intense Reference" w:semiHidden="0" w:uiPriority="32" w:unhideWhenUsed="0" w:qFormat="1"/>
-    <w:lsdException w:name="Book Title" w:semiHidden="0" w:uiPriority="33" w:unhideWhenUsed="0" w:qFormat="1"/>
-    <w:lsdException w:name="Bibliography" w:uiPriority="37"/>
-    <w:lsdException w:name="TOC Heading" w:uiPriority="39" w:qFormat="1"/>
-  </w:latentStyles>
-  <w:style w:type="paragraph" w:default="1" w:styleId="Normal">
-    <w:name w:val="Normal"/>
-    <w:qFormat/>
-  </w:style>
-  <w:style w:type="paragraph" w:styleId="Titre1">
-    <w:name w:val="heading 1"/>
-    <w:basedOn w:val="Normal"/>
-    <w:next w:val="Normal"/>
-    <w:link w:val="Titre1Car"/>
-    <w:uiPriority w:val="9"/>
-    <w:qFormat/>
-    <w:rsid w:val="007338D5"/>
-    <w:pPr>
-      <w:keepNext/>
-      <w:keepLines/>
-      <w:numPr>
-        <w:numId w:val="2"/>
-      </w:numPr>
-      <w:spacing w:before="480"/>
-      <w:ind w:left="431" w:hanging="431"/>
-      <w:outlineLvl w:val="0"/>
-    </w:pPr>
-    <w:rPr>
-      <w:rFonts w:asciiTheme="majorHAnsi" w:eastAsiaTheme="majorEastAsia" w:hAnsiTheme="majorHAnsi" w:cstheme="majorBidi"/>
-      <w:b/>
-      <w:bCs/>
-      <w:color w:val="345A8A" w:themeColor="accent1" w:themeShade="B5"/>
-      <w:sz w:val="32"/>
-      <w:szCs w:val="32"/>
-    </w:rPr>
-  </w:style>
-  <w:style w:type="paragraph" w:styleId="Titre2">
-    <w:name w:val="heading 2"/>
-    <w:basedOn w:val="Normal"/>
-    <w:next w:val="Normal"/>
-    <w:link w:val="Titre2Car"/>
-    <w:uiPriority w:val="9"/>
-    <w:unhideWhenUsed/>
-    <w:qFormat/>
-    <w:rsid w:val="007338D5"/>
-    <w:pPr>
-      <w:keepNext/>
-      <w:keepLines/>
-      <w:numPr>
-        <w:ilvl w:val="1"/>
-        <w:numId w:val="2"/>
-      </w:numPr>
-      <w:spacing w:before="200"/>
-      <w:ind w:left="578" w:hanging="578"/>
-      <w:outlineLvl w:val="1"/>
-    </w:pPr>
-    <w:rPr>
-      <w:rFonts w:asciiTheme="majorHAnsi" w:eastAsiaTheme="majorEastAsia" w:hAnsiTheme="majorHAnsi" w:cstheme="majorBidi"/>
-      <w:b/>
-      <w:bCs/>
-      <w:color w:val="4F81BD" w:themeColor="accent1"/>
-      <w:sz w:val="26"/>
-      <w:szCs w:val="26"/>
-    </w:rPr>
-  </w:style>
-  <w:style w:type="paragraph" w:styleId="Titre3">
-    <w:name w:val="heading 3"/>
-    <w:basedOn w:val="Normal"/>
-    <w:next w:val="Normal"/>
-    <w:link w:val="Titre3Car"/>
-    <w:uiPriority w:val="9"/>
-    <w:semiHidden/>
-    <w:unhideWhenUsed/>
-    <w:qFormat/>
-    <w:rsid w:val="007338D5"/>
-    <w:pPr>
-      <w:keepNext/>
-      <w:keepLines/>
-      <w:numPr>
-        <w:ilvl w:val="2"/>
-        <w:numId w:val="2"/>
-      </w:numPr>
-      <w:spacing w:before="200"/>
-      <w:outlineLvl w:val="2"/>
-    </w:pPr>
-    <w:rPr>
-      <w:rFonts w:asciiTheme="majorHAnsi" w:eastAsiaTheme="majorEastAsia" w:hAnsiTheme="majorHAnsi" w:cstheme="majorBidi"/>
-      <w:b/>
-      <w:bCs/>
-      <w:color w:val="4F81BD" w:themeColor="accent1"/>
-    </w:rPr>
-  </w:style>
-  <w:style w:type="paragraph" w:styleId="Titre4">
-    <w:name w:val="heading 4"/>
-    <w:basedOn w:val="Normal"/>
-    <w:next w:val="Normal"/>
-    <w:link w:val="Titre4Car"/>
-    <w:uiPriority w:val="9"/>
-    <w:semiHidden/>
-    <w:unhideWhenUsed/>
-    <w:qFormat/>
-    <w:rsid w:val="007338D5"/>
-    <w:pPr>
-      <w:keepNext/>
-      <w:keepLines/>
-      <w:numPr>
-        <w:ilvl w:val="3"/>
-        <w:numId w:val="2"/>
-      </w:numPr>
-      <w:spacing w:before="200"/>
-      <w:outlineLvl w:val="3"/>
-    </w:pPr>
-    <w:rPr>
-      <w:rFonts w:asciiTheme="majorHAnsi" w:eastAsiaTheme="majorEastAsia" w:hAnsiTheme="majorHAnsi" w:cstheme="majorBidi"/>
-      <w:b/>
-      <w:bCs/>
-      <w:i/>
-      <w:iCs/>
-      <w:color w:val="4F81BD" w:themeColor="accent1"/>
-    </w:rPr>
-  </w:style>
-  <w:style w:type="paragraph" w:styleId="Titre5">
-    <w:name w:val="heading 5"/>
-    <w:basedOn w:val="Normal"/>
-    <w:next w:val="Normal"/>
-    <w:link w:val="Titre5Car"/>
-    <w:uiPriority w:val="9"/>
-    <w:semiHidden/>
-    <w:unhideWhenUsed/>
-    <w:qFormat/>
-    <w:rsid w:val="007338D5"/>
-    <w:pPr>
-      <w:keepNext/>
-      <w:keepLines/>
-      <w:numPr>
-        <w:ilvl w:val="4"/>
-        <w:numId w:val="2"/>
-      </w:numPr>
-      <w:spacing w:before="200"/>
-      <w:outlineLvl w:val="4"/>
-    </w:pPr>
-    <w:rPr>
-      <w:rFonts w:asciiTheme="majorHAnsi" w:eastAsiaTheme="majorEastAsia" w:hAnsiTheme="majorHAnsi" w:cstheme="majorBidi"/>
-      <w:color w:val="243F60" w:themeColor="accent1" w:themeShade="7F"/>
-    </w:rPr>
-  </w:style>
-  <w:style w:type="paragraph" w:styleId="Titre6">
-    <w:name w:val="heading 6"/>
-    <w:basedOn w:val="Normal"/>
-    <w:next w:val="Normal"/>
-    <w:link w:val="Titre6Car"/>
-    <w:uiPriority w:val="9"/>
-    <w:semiHidden/>
-    <w:unhideWhenUsed/>
-    <w:qFormat/>
-    <w:rsid w:val="007338D5"/>
-    <w:pPr>
-      <w:keepNext/>
-      <w:keepLines/>
-      <w:numPr>
-        <w:ilvl w:val="5"/>
-        <w:numId w:val="2"/>
-      </w:numPr>
-      <w:spacing w:before="200"/>
-      <w:outlineLvl w:val="5"/>
-    </w:pPr>
-    <w:rPr>
-      <w:rFonts w:asciiTheme="majorHAnsi" w:eastAsiaTheme="majorEastAsia" w:hAnsiTheme="majorHAnsi" w:cstheme="majorBidi"/>
-      <w:i/>
-      <w:iCs/>
-      <w:color w:val="243F60" w:themeColor="accent1" w:themeShade="7F"/>
-    </w:rPr>
-  </w:style>
-  <w:style w:type="paragraph" w:styleId="Titre7">
-    <w:name w:val="heading 7"/>
-    <w:basedOn w:val="Normal"/>
-    <w:next w:val="Normal"/>
-    <w:link w:val="Titre7Car"/>
-    <w:uiPriority w:val="9"/>
-    <w:semiHidden/>
-    <w:unhideWhenUsed/>
-    <w:qFormat/>
-    <w:rsid w:val="007338D5"/>
-    <w:pPr>
-      <w:keepNext/>
-      <w:keepLines/>
-      <w:numPr>
-        <w:ilvl w:val="6"/>
-        <w:numId w:val="2"/>
-      </w:numPr>
-      <w:spacing w:before="200"/>
-      <w:outlineLvl w:val="6"/>
-    </w:pPr>
-    <w:rPr>
-      <w:rFonts w:asciiTheme="majorHAnsi" w:eastAsiaTheme="majorEastAsia" w:hAnsiTheme="majorHAnsi" w:cstheme="majorBidi"/>
-      <w:i/>
-      <w:iCs/>
-      <w:color w:val="404040" w:themeColor="text1" w:themeTint="BF"/>
-    </w:rPr>
-  </w:style>
-  <w:style w:type="paragraph" w:styleId="Titre8">
-    <w:name w:val="heading 8"/>
-    <w:basedOn w:val="Normal"/>
-    <w:next w:val="Normal"/>
-    <w:link w:val="Titre8Car"/>
-    <w:uiPriority w:val="9"/>
-    <w:semiHidden/>
-    <w:unhideWhenUsed/>
-    <w:qFormat/>
-    <w:rsid w:val="007338D5"/>
-    <w:pPr>
-      <w:keepNext/>
-      <w:keepLines/>
-      <w:numPr>
-        <w:ilvl w:val="7"/>
-        <w:numId w:val="2"/>
-      </w:numPr>
-      <w:spacing w:before="200"/>
-      <w:outlineLvl w:val="7"/>
-    </w:pPr>
-    <w:rPr>
-      <w:rFonts w:asciiTheme="majorHAnsi" w:eastAsiaTheme="majorEastAsia" w:hAnsiTheme="majorHAnsi" w:cstheme="majorBidi"/>
-      <w:color w:val="404040" w:themeColor="text1" w:themeTint="BF"/>
-      <w:sz w:val="20"/>
-      <w:szCs w:val="20"/>
-    </w:rPr>
-  </w:style>
-  <w:style w:type="paragraph" w:styleId="Titre9">
-    <w:name w:val="heading 9"/>
-    <w:basedOn w:val="Normal"/>
-    <w:next w:val="Normal"/>
-    <w:link w:val="Titre9Car"/>
-    <w:uiPriority w:val="9"/>
-    <w:semiHidden/>
-    <w:unhideWhenUsed/>
-    <w:qFormat/>
-    <w:rsid w:val="007338D5"/>
-    <w:pPr>
-      <w:keepNext/>
-      <w:keepLines/>
-      <w:numPr>
-        <w:ilvl w:val="8"/>
-        <w:numId w:val="2"/>
-      </w:numPr>
-      <w:spacing w:before="200"/>
-      <w:outlineLvl w:val="8"/>
-    </w:pPr>
-    <w:rPr>
-      <w:rFonts w:asciiTheme="majorHAnsi" w:eastAsiaTheme="majorEastAsia" w:hAnsiTheme="majorHAnsi" w:cstheme="majorBidi"/>
-      <w:i/>
-      <w:iCs/>
-      <w:color w:val="404040" w:themeColor="text1" w:themeTint="BF"/>
-      <w:sz w:val="20"/>
-      <w:szCs w:val="20"/>
-    </w:rPr>
-  </w:style>
-  <w:style w:type="character" w:default="1" w:styleId="Policepardfaut">
-    <w:name w:val="Default Paragraph Font"/>
-    <w:uiPriority w:val="1"/>
-    <w:unhideWhenUsed/>
-  </w:style>
-  <w:style w:type="table" w:default="1" w:styleId="TableauNormal">
-    <w:name w:val="Normal Table"/>
-    <w:uiPriority w:val="99"/>
-    <w:semiHidden/>
-    <w:unhideWhenUsed/>
-    <w:tblPr>
-      <w:tblInd w:w="0" w:type="dxa"/>
-      <w:tblCellMar>
-        <w:top w:w="0" w:type="dxa"/>
-        <w:left w:w="108" w:type="dxa"/>
-        <w:bottom w:w="0" w:type="dxa"/>
-        <w:right w:w="108" w:type="dxa"/>
-      </w:tblCellMar>
-    </w:tblPr>
-  </w:style>
-  <w:style w:type="numbering" w:default="1" w:styleId="Aucuneliste">
-    <w:name w:val="No List"/>
-    <w:uiPriority w:val="99"/>
-    <w:semiHidden/>
-    <w:unhideWhenUsed/>
-  </w:style>
-  <w:style w:type="paragraph" w:styleId="Titre">
-    <w:name w:val="Title"/>
-    <w:basedOn w:val="Normal"/>
-    <w:next w:val="Normal"/>
-    <w:link w:val="TitreCar"/>
-    <w:uiPriority w:val="10"/>
-    <w:qFormat/>
-    <w:rsid w:val="00084A74"/>
-    <w:pPr>
-      <w:pBdr>
-        <w:bottom w:val="single" w:sz="8" w:space="4" w:color="4F81BD" w:themeColor="accent1"/>
-      </w:pBdr>
-      <w:spacing w:after="300"/>
-      <w:contextualSpacing/>
-    </w:pPr>
-    <w:rPr>
-      <w:rFonts w:asciiTheme="majorHAnsi" w:eastAsiaTheme="majorEastAsia" w:hAnsiTheme="majorHAnsi" w:cstheme="majorBidi"/>
-      <w:color w:val="17365D" w:themeColor="text2" w:themeShade="BF"/>
-      <w:spacing w:val="5"/>
-      <w:kern w:val="28"/>
-      <w:sz w:val="52"/>
-      <w:szCs w:val="52"/>
-    </w:rPr>
-  </w:style>
-  <w:style w:type="character" w:customStyle="1" w:styleId="TitreCar">
-    <w:name w:val="Titre Car"/>
-    <w:basedOn w:val="Policepardfaut"/>
-    <w:link w:val="Titre"/>
-    <w:uiPriority w:val="10"/>
-    <w:rsid w:val="00084A74"/>
-    <w:rPr>
-      <w:rFonts w:asciiTheme="majorHAnsi" w:eastAsiaTheme="majorEastAsia" w:hAnsiTheme="majorHAnsi" w:cstheme="majorBidi"/>
-      <w:color w:val="17365D" w:themeColor="text2" w:themeShade="BF"/>
-      <w:spacing w:val="5"/>
-      <w:kern w:val="28"/>
-      <w:sz w:val="52"/>
-      <w:szCs w:val="52"/>
-    </w:rPr>
-  </w:style>
-  <w:style w:type="character" w:customStyle="1" w:styleId="Titre1Car">
-    <w:name w:val="Titre 1 Car"/>
-    <w:basedOn w:val="Policepardfaut"/>
-    <w:link w:val="Titre1"/>
-    <w:uiPriority w:val="9"/>
-    <w:rsid w:val="007338D5"/>
-    <w:rPr>
-      <w:rFonts w:asciiTheme="majorHAnsi" w:eastAsiaTheme="majorEastAsia" w:hAnsiTheme="majorHAnsi" w:cstheme="majorBidi"/>
-      <w:b/>
-      <w:bCs/>
-      <w:color w:val="345A8A" w:themeColor="accent1" w:themeShade="B5"/>
-      <w:sz w:val="32"/>
-      <w:szCs w:val="32"/>
-    </w:rPr>
-  </w:style>
-  <w:style w:type="character" w:customStyle="1" w:styleId="Titre2Car">
-    <w:name w:val="Titre 2 Car"/>
-    <w:basedOn w:val="Policepardfaut"/>
-    <w:link w:val="Titre2"/>
-    <w:uiPriority w:val="9"/>
-    <w:rsid w:val="007338D5"/>
-    <w:rPr>
-      <w:rFonts w:asciiTheme="majorHAnsi" w:eastAsiaTheme="majorEastAsia" w:hAnsiTheme="majorHAnsi" w:cstheme="majorBidi"/>
-      <w:b/>
-      <w:bCs/>
-      <w:color w:val="4F81BD" w:themeColor="accent1"/>
-      <w:sz w:val="26"/>
-      <w:szCs w:val="26"/>
-    </w:rPr>
-  </w:style>
-  <w:style w:type="character" w:customStyle="1" w:styleId="Titre3Car">
-    <w:name w:val="Titre 3 Car"/>
-    <w:basedOn w:val="Policepardfaut"/>
-    <w:link w:val="Titre3"/>
-    <w:uiPriority w:val="9"/>
-    <w:semiHidden/>
-    <w:rsid w:val="007338D5"/>
-    <w:rPr>
-      <w:rFonts w:asciiTheme="majorHAnsi" w:eastAsiaTheme="majorEastAsia" w:hAnsiTheme="majorHAnsi" w:cstheme="majorBidi"/>
-      <w:b/>
-      <w:bCs/>
-      <w:color w:val="4F81BD" w:themeColor="accent1"/>
-    </w:rPr>
-  </w:style>
-  <w:style w:type="character" w:customStyle="1" w:styleId="Titre4Car">
-    <w:name w:val="Titre 4 Car"/>
-    <w:basedOn w:val="Policepardfaut"/>
-    <w:link w:val="Titre4"/>
-    <w:uiPriority w:val="9"/>
-    <w:semiHidden/>
-    <w:rsid w:val="007338D5"/>
-    <w:rPr>
-      <w:rFonts w:asciiTheme="majorHAnsi" w:eastAsiaTheme="majorEastAsia" w:hAnsiTheme="majorHAnsi" w:cstheme="majorBidi"/>
-      <w:b/>
-      <w:bCs/>
-      <w:i/>
-      <w:iCs/>
-      <w:color w:val="4F81BD" w:themeColor="accent1"/>
-    </w:rPr>
-  </w:style>
-  <w:style w:type="character" w:customStyle="1" w:styleId="Titre5Car">
-    <w:name w:val="Titre 5 Car"/>
-    <w:basedOn w:val="Policepardfaut"/>
-    <w:link w:val="Titre5"/>
-    <w:uiPriority w:val="9"/>
-    <w:semiHidden/>
-    <w:rsid w:val="007338D5"/>
-    <w:rPr>
-      <w:rFonts w:asciiTheme="majorHAnsi" w:eastAsiaTheme="majorEastAsia" w:hAnsiTheme="majorHAnsi" w:cstheme="majorBidi"/>
-      <w:color w:val="243F60" w:themeColor="accent1" w:themeShade="7F"/>
-    </w:rPr>
-  </w:style>
-  <w:style w:type="character" w:customStyle="1" w:styleId="Titre6Car">
-    <w:name w:val="Titre 6 Car"/>
-    <w:basedOn w:val="Policepardfaut"/>
-    <w:link w:val="Titre6"/>
-    <w:uiPriority w:val="9"/>
-    <w:semiHidden/>
-    <w:rsid w:val="007338D5"/>
-    <w:rPr>
-      <w:rFonts w:asciiTheme="majorHAnsi" w:eastAsiaTheme="majorEastAsia" w:hAnsiTheme="majorHAnsi" w:cstheme="majorBidi"/>
-      <w:i/>
-      <w:iCs/>
-      <w:color w:val="243F60" w:themeColor="accent1" w:themeShade="7F"/>
-    </w:rPr>
-  </w:style>
-  <w:style w:type="character" w:customStyle="1" w:styleId="Titre7Car">
-    <w:name w:val="Titre 7 Car"/>
-    <w:basedOn w:val="Policepardfaut"/>
-    <w:link w:val="Titre7"/>
-    <w:uiPriority w:val="9"/>
-    <w:semiHidden/>
-    <w:rsid w:val="007338D5"/>
-    <w:rPr>
-      <w:rFonts w:asciiTheme="majorHAnsi" w:eastAsiaTheme="majorEastAsia" w:hAnsiTheme="majorHAnsi" w:cstheme="majorBidi"/>
-      <w:i/>
-      <w:iCs/>
-      <w:color w:val="404040" w:themeColor="text1" w:themeTint="BF"/>
-    </w:rPr>
-  </w:style>
-  <w:style w:type="character" w:customStyle="1" w:styleId="Titre8Car">
-    <w:name w:val="Titre 8 Car"/>
-    <w:basedOn w:val="Policepardfaut"/>
-    <w:link w:val="Titre8"/>
-    <w:uiPriority w:val="9"/>
-    <w:semiHidden/>
-    <w:rsid w:val="007338D5"/>
-    <w:rPr>
-      <w:rFonts w:asciiTheme="majorHAnsi" w:eastAsiaTheme="majorEastAsia" w:hAnsiTheme="majorHAnsi" w:cstheme="majorBidi"/>
-      <w:color w:val="404040" w:themeColor="text1" w:themeTint="BF"/>
-      <w:sz w:val="20"/>
-      <w:szCs w:val="20"/>
-    </w:rPr>
-  </w:style>
-  <w:style w:type="character" w:customStyle="1" w:styleId="Titre9Car">
-    <w:name w:val="Titre 9 Car"/>
-    <w:basedOn w:val="Policepardfaut"/>
-    <w:link w:val="Titre9"/>
-    <w:uiPriority w:val="9"/>
-    <w:semiHidden/>
-    <w:rsid w:val="007338D5"/>
-    <w:rPr>
-      <w:rFonts w:asciiTheme="majorHAnsi" w:eastAsiaTheme="majorEastAsia" w:hAnsiTheme="majorHAnsi" w:cstheme="majorBidi"/>
-      <w:i/>
-      <w:iCs/>
-      <w:color w:val="404040" w:themeColor="text1" w:themeTint="BF"/>
+      <w:color w:themeColor="text1" w:themeTint="BF" w:val="404040"/>
       <w:sz w:val="20"/>
       <w:szCs w:val="20"/>
     </w:rPr>
@@ -3481,7 +3509,7 @@
 </file>
 
 <file path=customXml/item1.xml><?xml version="1.0" encoding="utf-8"?>
-<b:Sources xmlns:b="http://schemas.openxmlformats.org/officeDocument/2006/bibliography" xmlns="http://schemas.openxmlformats.org/officeDocument/2006/bibliography" SelectedStyle="/APA.XSL" StyleName="APA"/>
+<b:Sources xmlns:w="http://schemas.openxmlformats.org/wordprocessingml/2006/main" xmlns:r="http://schemas.openxmlformats.org/officeDocument/2006/relationships" xmlns:m="http://schemas.openxmlformats.org/officeDocument/2006/math" xmlns:w14="http://schemas.microsoft.com/office/word/2010/wordml" xmlns:wp="http://schemas.openxmlformats.org/drawingml/2006/wordprocessingDrawing" xmlns:a="http://schemas.openxmlformats.org/drawingml/2006/main" xmlns:w15="http://schemas.microsoft.com/office/word/2012/wordml" xmlns:mc="http://schemas.openxmlformats.org/markup-compatibility/2006" xmlns:ns9="http://schemas.openxmlformats.org/schemaLibrary/2006/main" xmlns:wne="http://schemas.microsoft.com/office/word/2006/wordml" xmlns:c="http://schemas.openxmlformats.org/drawingml/2006/chart" xmlns:ns12="http://schemas.openxmlformats.org/drawingml/2006/chartDrawing" xmlns:dgm="http://schemas.openxmlformats.org/drawingml/2006/diagram" xmlns:pic="http://schemas.openxmlformats.org/drawingml/2006/picture" xmlns:xdr="http://schemas.openxmlformats.org/drawingml/2006/spreadsheetDrawing" xmlns:dsp="http://schemas.microsoft.com/office/drawing/2008/diagram" xmlns:ns17="urn:schemas-microsoft-com:office:excel" xmlns:o="urn:schemas-microsoft-com:office:office" xmlns:v="urn:schemas-microsoft-com:vml" xmlns:w10="urn:schemas-microsoft-com:office:word" xmlns:ns21="urn:schemas-microsoft-com:office:powerpoint" xmlns:ns23="http://schemas.microsoft.com/office/2006/coverPageProps" xmlns:odx="http://opendope.org/xpaths" xmlns:odc="http://opendope.org/conditions" xmlns:odq="http://opendope.org/questions" xmlns:oda="http://opendope.org/answers" xmlns:odi="http://opendope.org/components" xmlns:odgm="http://opendope.org/SmartArt/DataHierarchy" xmlns:b="http://schemas.openxmlformats.org/officeDocument/2006/bibliography" xmlns:wp14="http://schemas.microsoft.com/office/word/2010/wordprocessingDrawing" xmlns:ns32="http://schemas.openxmlformats.org/drawingml/2006/compatibility" xmlns:ns33="http://schemas.openxmlformats.org/drawingml/2006/lockedCanvas" SelectedStyle="/APA.XSL" StyleName="APA"/>
 </file>
 
 <file path=customXml/itemProps1.xml><?xml version="1.0" encoding="utf-8"?>

</xml_diff>

<commit_message>
MEDIUM / Fixed contents for DocX-UI unit tests
</commit_message>
<xml_diff>
--- a/docxconnector-test-rc/src/main/resources/TestResourceCenter/ExampleLibrary.docx
+++ b/docxconnector-test-rc/src/main/resources/TestResourceCenter/ExampleLibrary.docx
@@ -1,6 +1,6 @@
 
 <file path=word/document.xml><?xml version="1.0" encoding="utf-8"?>
-<w:document xmlns:w="http://schemas.openxmlformats.org/wordprocessingml/2006/main" xmlns:r="http://schemas.openxmlformats.org/officeDocument/2006/relationships" xmlns:m="http://schemas.openxmlformats.org/officeDocument/2006/math" xmlns:w14="http://schemas.microsoft.com/office/word/2010/wordml" xmlns:wp="http://schemas.openxmlformats.org/drawingml/2006/wordprocessingDrawing" xmlns:a="http://schemas.openxmlformats.org/drawingml/2006/main" xmlns:w15="http://schemas.microsoft.com/office/word/2012/wordml" xmlns:mc="http://schemas.openxmlformats.org/markup-compatibility/2006" xmlns:ns9="http://schemas.openxmlformats.org/schemaLibrary/2006/main" xmlns:wne="http://schemas.microsoft.com/office/word/2006/wordml" xmlns:c="http://schemas.openxmlformats.org/drawingml/2006/chart" xmlns:ns12="http://schemas.openxmlformats.org/drawingml/2006/chartDrawing" xmlns:dgm="http://schemas.openxmlformats.org/drawingml/2006/diagram" xmlns:pic="http://schemas.openxmlformats.org/drawingml/2006/picture" xmlns:xdr="http://schemas.openxmlformats.org/drawingml/2006/spreadsheetDrawing" xmlns:dsp="http://schemas.microsoft.com/office/drawing/2008/diagram" xmlns:ns17="urn:schemas-microsoft-com:office:excel" xmlns:o="urn:schemas-microsoft-com:office:office" xmlns:v="urn:schemas-microsoft-com:vml" xmlns:w10="urn:schemas-microsoft-com:office:word" xmlns:ns21="urn:schemas-microsoft-com:office:powerpoint" xmlns:ns23="http://schemas.microsoft.com/office/2006/coverPageProps" xmlns:odx="http://opendope.org/xpaths" xmlns:odc="http://opendope.org/conditions" xmlns:odq="http://opendope.org/questions" xmlns:oda="http://opendope.org/answers" xmlns:odi="http://opendope.org/components" xmlns:odgm="http://opendope.org/SmartArt/DataHierarchy" xmlns:b="http://schemas.openxmlformats.org/officeDocument/2006/bibliography" xmlns:wp14="http://schemas.microsoft.com/office/word/2010/wordprocessingDrawing" xmlns:ns32="http://schemas.openxmlformats.org/drawingml/2006/compatibility" xmlns:ns33="http://schemas.openxmlformats.org/drawingml/2006/lockedCanvas" mc:Ignorable="w14 wp14">
+<w:document xmlns:w="http://schemas.openxmlformats.org/wordprocessingml/2006/main" xmlns:m="http://schemas.openxmlformats.org/officeDocument/2006/math" xmlns:r="http://schemas.openxmlformats.org/officeDocument/2006/relationships" xmlns:w14="http://schemas.microsoft.com/office/word/2010/wordml" xmlns:wp="http://schemas.openxmlformats.org/drawingml/2006/wordprocessingDrawing" xmlns:a="http://schemas.openxmlformats.org/drawingml/2006/main" xmlns:w15="http://schemas.microsoft.com/office/word/2012/wordml" xmlns:mc="http://schemas.openxmlformats.org/markup-compatibility/2006" xmlns:ns9="http://schemas.openxmlformats.org/schemaLibrary/2006/main" xmlns:wne="http://schemas.microsoft.com/office/word/2006/wordml" xmlns:c="http://schemas.openxmlformats.org/drawingml/2006/chart" xmlns:ns12="http://schemas.openxmlformats.org/drawingml/2006/chartDrawing" xmlns:dgm="http://schemas.openxmlformats.org/drawingml/2006/diagram" xmlns:pic="http://schemas.openxmlformats.org/drawingml/2006/picture" xmlns:xdr="http://schemas.openxmlformats.org/drawingml/2006/spreadsheetDrawing" xmlns:dsp="http://schemas.microsoft.com/office/drawing/2008/diagram" xmlns:ns17="urn:schemas-microsoft-com:office:excel" xmlns:o="urn:schemas-microsoft-com:office:office" xmlns:v="urn:schemas-microsoft-com:vml" xmlns:w10="urn:schemas-microsoft-com:office:word" xmlns:ns21="urn:schemas-microsoft-com:office:powerpoint" xmlns:ns23="http://schemas.microsoft.com/office/2006/coverPageProps" xmlns:odx="http://opendope.org/xpaths" xmlns:odc="http://opendope.org/conditions" xmlns:odq="http://opendope.org/questions" xmlns:oda="http://opendope.org/answers" xmlns:odi="http://opendope.org/components" xmlns:odgm="http://opendope.org/SmartArt/DataHierarchy" xmlns:b="http://schemas.openxmlformats.org/officeDocument/2006/bibliography" xmlns:wp14="http://schemas.microsoft.com/office/word/2010/wordprocessingDrawing" xmlns:ns32="http://schemas.openxmlformats.org/drawingml/2006/compatibility" xmlns:ns33="http://schemas.openxmlformats.org/drawingml/2006/lockedCanvas" mc:Ignorable="w14 wp14">
   <w:body>
     <w:p>
       <w:pPr>
@@ -1987,7 +1987,7 @@
 </file>
 
 <file path=word/styles.xml><?xml version="1.0" encoding="utf-8"?>
-<w:styles xmlns:w="http://schemas.openxmlformats.org/wordprocessingml/2006/main" xmlns:r="http://schemas.openxmlformats.org/officeDocument/2006/relationships" xmlns:m="http://schemas.openxmlformats.org/officeDocument/2006/math" xmlns:w14="http://schemas.microsoft.com/office/word/2010/wordml" xmlns:wp="http://schemas.openxmlformats.org/drawingml/2006/wordprocessingDrawing" xmlns:a="http://schemas.openxmlformats.org/drawingml/2006/main" xmlns:w15="http://schemas.microsoft.com/office/word/2012/wordml" xmlns:mc="http://schemas.openxmlformats.org/markup-compatibility/2006" xmlns:ns9="http://schemas.openxmlformats.org/schemaLibrary/2006/main" xmlns:wne="http://schemas.microsoft.com/office/word/2006/wordml" xmlns:c="http://schemas.openxmlformats.org/drawingml/2006/chart" xmlns:ns12="http://schemas.openxmlformats.org/drawingml/2006/chartDrawing" xmlns:dgm="http://schemas.openxmlformats.org/drawingml/2006/diagram" xmlns:pic="http://schemas.openxmlformats.org/drawingml/2006/picture" xmlns:xdr="http://schemas.openxmlformats.org/drawingml/2006/spreadsheetDrawing" xmlns:dsp="http://schemas.microsoft.com/office/drawing/2008/diagram" xmlns:ns17="urn:schemas-microsoft-com:office:excel" xmlns:o="urn:schemas-microsoft-com:office:office" xmlns:v="urn:schemas-microsoft-com:vml" xmlns:w10="urn:schemas-microsoft-com:office:word" xmlns:ns21="urn:schemas-microsoft-com:office:powerpoint" xmlns:ns23="http://schemas.microsoft.com/office/2006/coverPageProps" xmlns:odx="http://opendope.org/xpaths" xmlns:odc="http://opendope.org/conditions" xmlns:odq="http://opendope.org/questions" xmlns:oda="http://opendope.org/answers" xmlns:odi="http://opendope.org/components" xmlns:odgm="http://opendope.org/SmartArt/DataHierarchy" xmlns:b="http://schemas.openxmlformats.org/officeDocument/2006/bibliography" xmlns:wp14="http://schemas.microsoft.com/office/word/2010/wordprocessingDrawing" xmlns:ns32="http://schemas.openxmlformats.org/drawingml/2006/compatibility" xmlns:ns33="http://schemas.openxmlformats.org/drawingml/2006/lockedCanvas">
+<w:styles xmlns:w="http://schemas.openxmlformats.org/wordprocessingml/2006/main" xmlns:m="http://schemas.openxmlformats.org/officeDocument/2006/math" xmlns:r="http://schemas.openxmlformats.org/officeDocument/2006/relationships" xmlns:w14="http://schemas.microsoft.com/office/word/2010/wordml" xmlns:wp="http://schemas.openxmlformats.org/drawingml/2006/wordprocessingDrawing" xmlns:a="http://schemas.openxmlformats.org/drawingml/2006/main" xmlns:w15="http://schemas.microsoft.com/office/word/2012/wordml" xmlns:mc="http://schemas.openxmlformats.org/markup-compatibility/2006" xmlns:ns9="http://schemas.openxmlformats.org/schemaLibrary/2006/main" xmlns:wne="http://schemas.microsoft.com/office/word/2006/wordml" xmlns:c="http://schemas.openxmlformats.org/drawingml/2006/chart" xmlns:ns12="http://schemas.openxmlformats.org/drawingml/2006/chartDrawing" xmlns:dgm="http://schemas.openxmlformats.org/drawingml/2006/diagram" xmlns:pic="http://schemas.openxmlformats.org/drawingml/2006/picture" xmlns:xdr="http://schemas.openxmlformats.org/drawingml/2006/spreadsheetDrawing" xmlns:dsp="http://schemas.microsoft.com/office/drawing/2008/diagram" xmlns:ns17="urn:schemas-microsoft-com:office:excel" xmlns:o="urn:schemas-microsoft-com:office:office" xmlns:v="urn:schemas-microsoft-com:vml" xmlns:w10="urn:schemas-microsoft-com:office:word" xmlns:ns21="urn:schemas-microsoft-com:office:powerpoint" xmlns:ns23="http://schemas.microsoft.com/office/2006/coverPageProps" xmlns:odx="http://opendope.org/xpaths" xmlns:odc="http://opendope.org/conditions" xmlns:odq="http://opendope.org/questions" xmlns:oda="http://opendope.org/answers" xmlns:odi="http://opendope.org/components" xmlns:odgm="http://opendope.org/SmartArt/DataHierarchy" xmlns:b="http://schemas.openxmlformats.org/officeDocument/2006/bibliography" xmlns:wp14="http://schemas.microsoft.com/office/word/2010/wordprocessingDrawing" xmlns:ns32="http://schemas.openxmlformats.org/drawingml/2006/compatibility" xmlns:ns33="http://schemas.openxmlformats.org/drawingml/2006/lockedCanvas">
   <w:docDefaults>
     <w:rPrDefault>
       <w:rPr>
@@ -3509,7 +3509,7 @@
 </file>
 
 <file path=customXml/item1.xml><?xml version="1.0" encoding="utf-8"?>
-<b:Sources xmlns:w="http://schemas.openxmlformats.org/wordprocessingml/2006/main" xmlns:r="http://schemas.openxmlformats.org/officeDocument/2006/relationships" xmlns:m="http://schemas.openxmlformats.org/officeDocument/2006/math" xmlns:w14="http://schemas.microsoft.com/office/word/2010/wordml" xmlns:wp="http://schemas.openxmlformats.org/drawingml/2006/wordprocessingDrawing" xmlns:a="http://schemas.openxmlformats.org/drawingml/2006/main" xmlns:w15="http://schemas.microsoft.com/office/word/2012/wordml" xmlns:mc="http://schemas.openxmlformats.org/markup-compatibility/2006" xmlns:ns9="http://schemas.openxmlformats.org/schemaLibrary/2006/main" xmlns:wne="http://schemas.microsoft.com/office/word/2006/wordml" xmlns:c="http://schemas.openxmlformats.org/drawingml/2006/chart" xmlns:ns12="http://schemas.openxmlformats.org/drawingml/2006/chartDrawing" xmlns:dgm="http://schemas.openxmlformats.org/drawingml/2006/diagram" xmlns:pic="http://schemas.openxmlformats.org/drawingml/2006/picture" xmlns:xdr="http://schemas.openxmlformats.org/drawingml/2006/spreadsheetDrawing" xmlns:dsp="http://schemas.microsoft.com/office/drawing/2008/diagram" xmlns:ns17="urn:schemas-microsoft-com:office:excel" xmlns:o="urn:schemas-microsoft-com:office:office" xmlns:v="urn:schemas-microsoft-com:vml" xmlns:w10="urn:schemas-microsoft-com:office:word" xmlns:ns21="urn:schemas-microsoft-com:office:powerpoint" xmlns:ns23="http://schemas.microsoft.com/office/2006/coverPageProps" xmlns:odx="http://opendope.org/xpaths" xmlns:odc="http://opendope.org/conditions" xmlns:odq="http://opendope.org/questions" xmlns:oda="http://opendope.org/answers" xmlns:odi="http://opendope.org/components" xmlns:odgm="http://opendope.org/SmartArt/DataHierarchy" xmlns:b="http://schemas.openxmlformats.org/officeDocument/2006/bibliography" xmlns:wp14="http://schemas.microsoft.com/office/word/2010/wordprocessingDrawing" xmlns:ns32="http://schemas.openxmlformats.org/drawingml/2006/compatibility" xmlns:ns33="http://schemas.openxmlformats.org/drawingml/2006/lockedCanvas" SelectedStyle="/APA.XSL" StyleName="APA"/>
+<b:Sources xmlns:w="http://schemas.openxmlformats.org/wordprocessingml/2006/main" xmlns:m="http://schemas.openxmlformats.org/officeDocument/2006/math" xmlns:r="http://schemas.openxmlformats.org/officeDocument/2006/relationships" xmlns:w14="http://schemas.microsoft.com/office/word/2010/wordml" xmlns:wp="http://schemas.openxmlformats.org/drawingml/2006/wordprocessingDrawing" xmlns:a="http://schemas.openxmlformats.org/drawingml/2006/main" xmlns:w15="http://schemas.microsoft.com/office/word/2012/wordml" xmlns:mc="http://schemas.openxmlformats.org/markup-compatibility/2006" xmlns:ns9="http://schemas.openxmlformats.org/schemaLibrary/2006/main" xmlns:wne="http://schemas.microsoft.com/office/word/2006/wordml" xmlns:c="http://schemas.openxmlformats.org/drawingml/2006/chart" xmlns:ns12="http://schemas.openxmlformats.org/drawingml/2006/chartDrawing" xmlns:dgm="http://schemas.openxmlformats.org/drawingml/2006/diagram" xmlns:pic="http://schemas.openxmlformats.org/drawingml/2006/picture" xmlns:xdr="http://schemas.openxmlformats.org/drawingml/2006/spreadsheetDrawing" xmlns:dsp="http://schemas.microsoft.com/office/drawing/2008/diagram" xmlns:ns17="urn:schemas-microsoft-com:office:excel" xmlns:o="urn:schemas-microsoft-com:office:office" xmlns:v="urn:schemas-microsoft-com:vml" xmlns:w10="urn:schemas-microsoft-com:office:word" xmlns:ns21="urn:schemas-microsoft-com:office:powerpoint" xmlns:ns23="http://schemas.microsoft.com/office/2006/coverPageProps" xmlns:odx="http://opendope.org/xpaths" xmlns:odc="http://opendope.org/conditions" xmlns:odq="http://opendope.org/questions" xmlns:oda="http://opendope.org/answers" xmlns:odi="http://opendope.org/components" xmlns:odgm="http://opendope.org/SmartArt/DataHierarchy" xmlns:b="http://schemas.openxmlformats.org/officeDocument/2006/bibliography" xmlns:wp14="http://schemas.microsoft.com/office/word/2010/wordprocessingDrawing" xmlns:ns32="http://schemas.openxmlformats.org/drawingml/2006/compatibility" xmlns:ns33="http://schemas.openxmlformats.org/drawingml/2006/lockedCanvas" SelectedStyle="/APA.XSL" StyleName="APA"/>
 </file>
 
 <file path=customXml/itemProps1.xml><?xml version="1.0" encoding="utf-8"?>

</xml_diff>